<commit_message>
Update Autotuning Algorithms - For Summer Works in Arçelik.docx
algorithm summary completed. Another Online autotuning method from same author will add.
</commit_message>
<xml_diff>
--- a/Parameter Estimation Works/Autotuning Algorithms - For Summer Works in Arçelik.docx
+++ b/Parameter Estimation Works/Autotuning Algorithms - For Summer Works in Arçelik.docx
@@ -74,11 +74,42 @@
           <w:b/>
           <w:lang w:val="en-GB"/>
         </w:rPr>
-        <w:t>1. Yang S.M., Lin K.W., Automatic Control Loop Tuning for PMAC Servo Motor Drives</w:t>
+        <w:t xml:space="preserve">1. </w:t>
+      </w:r>
+      <w:r>
+        <w:rPr>
+          <w:b/>
+          <w:lang w:val="en-GB"/>
+        </w:rPr>
+        <w:t xml:space="preserve">OFF-LINE </w:t>
+      </w:r>
+      <w:proofErr w:type="gramStart"/>
+      <w:r>
+        <w:rPr>
+          <w:b/>
+          <w:lang w:val="en-GB"/>
+        </w:rPr>
+        <w:t>METHOD  by</w:t>
+      </w:r>
+      <w:proofErr w:type="gramEnd"/>
+      <w:r>
+        <w:rPr>
+          <w:b/>
+          <w:lang w:val="en-GB"/>
+        </w:rPr>
+        <w:t xml:space="preserve"> </w:t>
+      </w:r>
+      <w:r>
+        <w:rPr>
+          <w:b/>
+          <w:lang w:val="en-GB"/>
+        </w:rPr>
+        <w:t>Yang S.M., Lin K.W., Automatic Control Loop Tuning for PMAC Servo Motor Drives</w:t>
       </w:r>
     </w:p>
     <w:p>
       <w:pPr>
+        <w:spacing w:after="0"/>
         <w:rPr>
           <w:b/>
           <w:noProof/>
@@ -1535,6 +1566,67 @@
         <w:t>Algorithm:</w:t>
       </w:r>
     </w:p>
+    <w:p>
+      <w:pPr>
+        <w:jc w:val="center"/>
+        <w:rPr>
+          <w:b/>
+          <w:lang w:val="en-GB"/>
+        </w:rPr>
+      </w:pPr>
+      <w:r>
+        <w:rPr>
+          <w:b/>
+          <w:noProof/>
+          <w:lang w:val="tr-TR" w:eastAsia="tr-TR"/>
+        </w:rPr>
+        <w:drawing>
+          <wp:inline distT="0" distB="0" distL="0" distR="0">
+            <wp:extent cx="1731645" cy="3714750"/>
+            <wp:effectExtent l="19050" t="0" r="1905" b="0"/>
+            <wp:docPr id="27" name="Resim 22"/>
+            <wp:cNvGraphicFramePr>
+              <a:graphicFrameLocks xmlns:a="http://schemas.openxmlformats.org/drawingml/2006/main" noChangeAspect="1"/>
+            </wp:cNvGraphicFramePr>
+            <a:graphic xmlns:a="http://schemas.openxmlformats.org/drawingml/2006/main">
+              <a:graphicData uri="http://schemas.openxmlformats.org/drawingml/2006/picture">
+                <pic:pic xmlns:pic="http://schemas.openxmlformats.org/drawingml/2006/picture">
+                  <pic:nvPicPr>
+                    <pic:cNvPr id="0" name="Picture 22"/>
+                    <pic:cNvPicPr>
+                      <a:picLocks noChangeAspect="1" noChangeArrowheads="1"/>
+                    </pic:cNvPicPr>
+                  </pic:nvPicPr>
+                  <pic:blipFill>
+                    <a:blip r:embed="rId10" cstate="print"/>
+                    <a:srcRect/>
+                    <a:stretch>
+                      <a:fillRect/>
+                    </a:stretch>
+                  </pic:blipFill>
+                  <pic:spPr bwMode="auto">
+                    <a:xfrm>
+                      <a:off x="0" y="0"/>
+                      <a:ext cx="1731645" cy="3714750"/>
+                    </a:xfrm>
+                    <a:prstGeom prst="rect">
+                      <a:avLst/>
+                    </a:prstGeom>
+                    <a:noFill/>
+                    <a:ln w="9525">
+                      <a:noFill/>
+                      <a:miter lim="800000"/>
+                      <a:headEnd/>
+                      <a:tailEnd/>
+                    </a:ln>
+                  </pic:spPr>
+                </pic:pic>
+              </a:graphicData>
+            </a:graphic>
+          </wp:inline>
+        </w:drawing>
+      </w:r>
+    </w:p>
     <w:tbl>
       <w:tblPr>
         <w:tblStyle w:val="TabloKlavuzu"/>
@@ -1542,13 +1634,13 @@
         <w:tblLook w:val="04A0"/>
       </w:tblPr>
       <w:tblGrid>
-        <w:gridCol w:w="1171"/>
-        <w:gridCol w:w="8097"/>
+        <w:gridCol w:w="1367"/>
+        <w:gridCol w:w="7921"/>
       </w:tblGrid>
       <w:tr>
         <w:tc>
           <w:tcPr>
-            <w:tcW w:w="1115" w:type="dxa"/>
+            <w:tcW w:w="1367" w:type="dxa"/>
           </w:tcPr>
           <w:p>
             <w:pPr>
@@ -1568,47 +1660,16 @@
           <w:p>
             <w:pPr>
               <w:rPr>
-                <w:lang w:val="en-GB"/>
-              </w:rPr>
-            </w:pPr>
-            <w:r>
-              <w:rPr>
-                <w:lang w:val="en-GB"/>
-              </w:rPr>
-              <w:t>C</w:t>
-            </w:r>
-            <w:r>
-              <w:rPr>
-                <w:lang w:val="en-GB"/>
-              </w:rPr>
-              <w:t>ontroller gains</w:t>
-            </w:r>
-            <w:r>
-              <w:rPr>
-                <w:lang w:val="en-GB"/>
-              </w:rPr>
-              <w:t xml:space="preserve"> After the</w:t>
-            </w:r>
-            <w:r>
-              <w:rPr>
-                <w:lang w:val="en-GB"/>
-              </w:rPr>
-              <w:t xml:space="preserve"> the auto tune process</w:t>
-            </w:r>
-            <w:r>
-              <w:rPr>
-                <w:lang w:val="en-GB"/>
-              </w:rPr>
-              <w:t xml:space="preserve"> </w:t>
-            </w:r>
-          </w:p>
-          <w:p>
-            <w:pPr>
-              <w:rPr>
                 <w:b/>
                 <w:lang w:val="en-GB"/>
               </w:rPr>
             </w:pPr>
+            <w:r>
+              <w:rPr>
+                <w:lang w:val="en-GB"/>
+              </w:rPr>
+              <w:t>Electrical Parameter Estimation</w:t>
+            </w:r>
           </w:p>
           <w:p>
             <w:pPr>
@@ -1681,26 +1742,1164 @@
                 <w:lang w:val="en-GB"/>
               </w:rPr>
             </w:pPr>
-          </w:p>
-          <w:p>
-            <w:pPr>
+            <w:r>
               <w:rPr>
                 <w:b/>
                 <w:lang w:val="en-GB"/>
               </w:rPr>
-            </w:pPr>
-            <w:r>
-              <w:rPr>
-                <w:b/>
-                <w:lang w:val="en-GB"/>
-              </w:rPr>
+              <w:lastRenderedPageBreak/>
               <w:t xml:space="preserve"> </w:t>
             </w:r>
           </w:p>
         </w:tc>
         <w:tc>
           <w:tcPr>
-            <w:tcW w:w="8097" w:type="dxa"/>
+            <w:tcW w:w="7921" w:type="dxa"/>
+          </w:tcPr>
+          <w:p>
+            <w:pPr>
+              <w:rPr>
+                <w:lang w:val="en-GB"/>
+              </w:rPr>
+            </w:pPr>
+            <w:r>
+              <w:rPr>
+                <w:b/>
+                <w:lang w:val="en-GB"/>
+              </w:rPr>
+              <w:lastRenderedPageBreak/>
+              <w:t xml:space="preserve">A) Series resistance </w:t>
+            </w:r>
+            <m:oMath>
+              <m:sSub>
+                <m:sSubPr>
+                  <m:ctrlPr>
+                    <w:rPr>
+                      <w:rFonts w:ascii="Cambria Math" w:hAnsi="Cambria Math"/>
+                      <w:b/>
+                      <w:i/>
+                      <w:lang w:val="en-GB"/>
+                    </w:rPr>
+                  </m:ctrlPr>
+                </m:sSubPr>
+                <m:e>
+                  <m:r>
+                    <m:rPr>
+                      <m:sty m:val="bi"/>
+                    </m:rPr>
+                    <w:rPr>
+                      <w:rFonts w:ascii="Cambria Math" w:hAnsi="Cambria Math"/>
+                      <w:lang w:val="en-GB"/>
+                    </w:rPr>
+                    <m:t>r</m:t>
+                  </m:r>
+                </m:e>
+                <m:sub>
+                  <m:r>
+                    <m:rPr>
+                      <m:sty m:val="bi"/>
+                    </m:rPr>
+                    <w:rPr>
+                      <w:rFonts w:ascii="Cambria Math" w:hAnsi="Cambria Math"/>
+                      <w:lang w:val="en-GB"/>
+                    </w:rPr>
+                    <m:t>s</m:t>
+                  </m:r>
+                </m:sub>
+              </m:sSub>
+            </m:oMath>
+            <w:r>
+              <w:rPr>
+                <w:rFonts w:eastAsiaTheme="minorEastAsia"/>
+                <w:lang w:val="en-GB"/>
+              </w:rPr>
+              <w:t xml:space="preserve">                                                                                                                    </w:t>
+            </w:r>
+            <w:r>
+              <w:rPr>
+                <w:lang w:val="en-GB"/>
+              </w:rPr>
+              <w:t>To avoid error caused by</w:t>
+            </w:r>
+            <w:r>
+              <w:rPr>
+                <w:lang w:val="en-GB"/>
+              </w:rPr>
+              <w:t xml:space="preserve"> rotor movements, resistance is </w:t>
+            </w:r>
+            <w:r>
+              <w:rPr>
+                <w:lang w:val="en-GB"/>
+              </w:rPr>
+              <w:t xml:space="preserve">measured by applying a </w:t>
+            </w:r>
+            <w:r>
+              <w:rPr>
+                <w:i/>
+                <w:lang w:val="en-GB"/>
+              </w:rPr>
+              <w:t>d-axis voltage pulses</w:t>
+            </w:r>
+            <w:r>
+              <w:rPr>
+                <w:lang w:val="en-GB"/>
+              </w:rPr>
+              <w:t xml:space="preserve"> as shown:</w:t>
+            </w:r>
+          </w:p>
+          <w:p>
+            <w:pPr>
+              <w:jc w:val="center"/>
+              <w:rPr>
+                <w:lang w:val="en-GB"/>
+              </w:rPr>
+            </w:pPr>
+            <w:r>
+              <w:rPr>
+                <w:noProof/>
+                <w:lang w:val="tr-TR" w:eastAsia="tr-TR"/>
+              </w:rPr>
+              <w:drawing>
+                <wp:inline distT="0" distB="0" distL="0" distR="0">
+                  <wp:extent cx="1615440" cy="1249680"/>
+                  <wp:effectExtent l="19050" t="0" r="3810" b="0"/>
+                  <wp:docPr id="8" name="Resim 52"/>
+                  <wp:cNvGraphicFramePr>
+                    <a:graphicFrameLocks xmlns:a="http://schemas.openxmlformats.org/drawingml/2006/main" noChangeAspect="1"/>
+                  </wp:cNvGraphicFramePr>
+                  <a:graphic xmlns:a="http://schemas.openxmlformats.org/drawingml/2006/main">
+                    <a:graphicData uri="http://schemas.openxmlformats.org/drawingml/2006/picture">
+                      <pic:pic xmlns:pic="http://schemas.openxmlformats.org/drawingml/2006/picture">
+                        <pic:nvPicPr>
+                          <pic:cNvPr id="0" name="Picture 52"/>
+                          <pic:cNvPicPr>
+                            <a:picLocks noChangeAspect="1" noChangeArrowheads="1"/>
+                          </pic:cNvPicPr>
+                        </pic:nvPicPr>
+                        <pic:blipFill>
+                          <a:blip r:embed="rId11" cstate="print"/>
+                          <a:srcRect/>
+                          <a:stretch>
+                            <a:fillRect/>
+                          </a:stretch>
+                        </pic:blipFill>
+                        <pic:spPr bwMode="auto">
+                          <a:xfrm>
+                            <a:off x="0" y="0"/>
+                            <a:ext cx="1615440" cy="1249680"/>
+                          </a:xfrm>
+                          <a:prstGeom prst="rect">
+                            <a:avLst/>
+                          </a:prstGeom>
+                          <a:noFill/>
+                          <a:ln w="9525">
+                            <a:noFill/>
+                            <a:miter lim="800000"/>
+                            <a:headEnd/>
+                            <a:tailEnd/>
+                          </a:ln>
+                        </pic:spPr>
+                      </pic:pic>
+                    </a:graphicData>
+                  </a:graphic>
+                </wp:inline>
+              </w:drawing>
+            </w:r>
+            <w:r>
+              <w:rPr>
+                <w:lang w:val="en-GB"/>
+              </w:rPr>
+              <w:t xml:space="preserve">           </w:t>
+            </w:r>
+            <w:r>
+              <w:rPr>
+                <w:lang w:val="en-GB"/>
+              </w:rPr>
+              <w:sym w:font="Wingdings" w:char="F0E0"/>
+            </w:r>
+            <w:r>
+              <w:rPr>
+                <w:lang w:val="en-GB"/>
+              </w:rPr>
+              <w:t xml:space="preserve">     </w:t>
+            </w:r>
+            <w:r>
+              <w:rPr>
+                <w:noProof/>
+                <w:lang w:val="tr-TR" w:eastAsia="tr-TR"/>
+              </w:rPr>
+              <w:drawing>
+                <wp:inline distT="0" distB="0" distL="0" distR="0">
+                  <wp:extent cx="954405" cy="365760"/>
+                  <wp:effectExtent l="19050" t="0" r="0" b="0"/>
+                  <wp:docPr id="9" name="Resim 55"/>
+                  <wp:cNvGraphicFramePr>
+                    <a:graphicFrameLocks xmlns:a="http://schemas.openxmlformats.org/drawingml/2006/main" noChangeAspect="1"/>
+                  </wp:cNvGraphicFramePr>
+                  <a:graphic xmlns:a="http://schemas.openxmlformats.org/drawingml/2006/main">
+                    <a:graphicData uri="http://schemas.openxmlformats.org/drawingml/2006/picture">
+                      <pic:pic xmlns:pic="http://schemas.openxmlformats.org/drawingml/2006/picture">
+                        <pic:nvPicPr>
+                          <pic:cNvPr id="0" name="Picture 55"/>
+                          <pic:cNvPicPr>
+                            <a:picLocks noChangeAspect="1" noChangeArrowheads="1"/>
+                          </pic:cNvPicPr>
+                        </pic:nvPicPr>
+                        <pic:blipFill>
+                          <a:blip r:embed="rId12" cstate="print"/>
+                          <a:srcRect/>
+                          <a:stretch>
+                            <a:fillRect/>
+                          </a:stretch>
+                        </pic:blipFill>
+                        <pic:spPr bwMode="auto">
+                          <a:xfrm>
+                            <a:off x="0" y="0"/>
+                            <a:ext cx="954405" cy="365760"/>
+                          </a:xfrm>
+                          <a:prstGeom prst="rect">
+                            <a:avLst/>
+                          </a:prstGeom>
+                          <a:noFill/>
+                          <a:ln w="9525">
+                            <a:noFill/>
+                            <a:miter lim="800000"/>
+                            <a:headEnd/>
+                            <a:tailEnd/>
+                          </a:ln>
+                        </pic:spPr>
+                      </pic:pic>
+                    </a:graphicData>
+                  </a:graphic>
+                </wp:inline>
+              </w:drawing>
+            </w:r>
+          </w:p>
+          <w:p>
+            <w:pPr>
+              <w:rPr>
+                <w:b/>
+                <w:lang w:val="en-GB"/>
+              </w:rPr>
+            </w:pPr>
+          </w:p>
+          <w:p>
+            <w:pPr>
+              <w:rPr>
+                <w:b/>
+                <w:lang w:val="en-GB"/>
+              </w:rPr>
+            </w:pPr>
+            <w:r>
+              <w:rPr>
+                <w:b/>
+                <w:lang w:val="en-GB"/>
+              </w:rPr>
+              <w:lastRenderedPageBreak/>
+              <w:t>B) Inductances (</w:t>
+            </w:r>
+            <m:oMath>
+              <m:sSub>
+                <m:sSubPr>
+                  <m:ctrlPr>
+                    <w:rPr>
+                      <w:rFonts w:ascii="Cambria Math" w:hAnsi="Cambria Math"/>
+                      <w:b/>
+                      <w:i/>
+                      <w:lang w:val="en-GB"/>
+                    </w:rPr>
+                  </m:ctrlPr>
+                </m:sSubPr>
+                <m:e>
+                  <m:r>
+                    <m:rPr>
+                      <m:sty m:val="bi"/>
+                    </m:rPr>
+                    <w:rPr>
+                      <w:rFonts w:ascii="Cambria Math" w:hAnsi="Cambria Math"/>
+                      <w:lang w:val="en-GB"/>
+                    </w:rPr>
+                    <m:t>L</m:t>
+                  </m:r>
+                </m:e>
+                <m:sub>
+                  <m:r>
+                    <m:rPr>
+                      <m:sty m:val="bi"/>
+                    </m:rPr>
+                    <w:rPr>
+                      <w:rFonts w:ascii="Cambria Math" w:hAnsi="Cambria Math"/>
+                      <w:lang w:val="en-GB"/>
+                    </w:rPr>
+                    <m:t>ds</m:t>
+                  </m:r>
+                </m:sub>
+              </m:sSub>
+              <m:r>
+                <m:rPr>
+                  <m:sty m:val="bi"/>
+                </m:rPr>
+                <w:rPr>
+                  <w:rFonts w:ascii="Cambria Math" w:hAnsi="Cambria Math"/>
+                  <w:lang w:val="en-GB"/>
+                </w:rPr>
+                <m:t xml:space="preserve"> , </m:t>
+              </m:r>
+              <m:sSub>
+                <m:sSubPr>
+                  <m:ctrlPr>
+                    <w:rPr>
+                      <w:rFonts w:ascii="Cambria Math" w:hAnsi="Cambria Math"/>
+                      <w:b/>
+                      <w:i/>
+                      <w:lang w:val="en-GB"/>
+                    </w:rPr>
+                  </m:ctrlPr>
+                </m:sSubPr>
+                <m:e>
+                  <m:r>
+                    <m:rPr>
+                      <m:sty m:val="bi"/>
+                    </m:rPr>
+                    <w:rPr>
+                      <w:rFonts w:ascii="Cambria Math" w:hAnsi="Cambria Math"/>
+                      <w:lang w:val="en-GB"/>
+                    </w:rPr>
+                    <m:t>L</m:t>
+                  </m:r>
+                </m:e>
+                <m:sub>
+                  <m:r>
+                    <m:rPr>
+                      <m:sty m:val="bi"/>
+                    </m:rPr>
+                    <w:rPr>
+                      <w:rFonts w:ascii="Cambria Math" w:hAnsi="Cambria Math"/>
+                      <w:lang w:val="en-GB"/>
+                    </w:rPr>
+                    <m:t>qs</m:t>
+                  </m:r>
+                </m:sub>
+              </m:sSub>
+            </m:oMath>
+            <w:r>
+              <w:rPr>
+                <w:b/>
+                <w:lang w:val="en-GB"/>
+              </w:rPr>
+              <w:t>)</w:t>
+            </w:r>
+          </w:p>
+          <w:p>
+            <w:pPr>
+              <w:rPr>
+                <w:lang w:val="en-GB"/>
+              </w:rPr>
+            </w:pPr>
+            <w:r>
+              <w:rPr>
+                <w:lang w:val="en-GB"/>
+              </w:rPr>
+              <w:t>The inductances are measure</w:t>
+            </w:r>
+            <w:r>
+              <w:rPr>
+                <w:lang w:val="en-GB"/>
+              </w:rPr>
+              <w:t xml:space="preserve">d by applying voltage pulses to the q-and d-axes, and the </w:t>
+            </w:r>
+            <w:r>
+              <w:rPr>
+                <w:lang w:val="en-GB"/>
+              </w:rPr>
+              <w:t>peak currents are then measured for calculating the inductances.</w:t>
+            </w:r>
+          </w:p>
+          <w:p>
+            <w:pPr>
+              <w:rPr>
+                <w:sz w:val="20"/>
+                <w:szCs w:val="20"/>
+                <w:lang w:val="en-GB"/>
+              </w:rPr>
+            </w:pPr>
+            <w:r>
+              <w:rPr>
+                <w:b/>
+                <w:noProof/>
+                <w:lang w:val="tr-TR" w:eastAsia="tr-TR"/>
+              </w:rPr>
+              <w:pict>
+                <v:shapetype id="_x0000_t202" coordsize="21600,21600" o:spt="202" path="m,l,21600r21600,l21600,xe">
+                  <v:stroke joinstyle="miter"/>
+                  <v:path gradientshapeok="t" o:connecttype="rect"/>
+                </v:shapetype>
+                <v:shape id="_x0000_s1045" type="#_x0000_t202" style="position:absolute;margin-left:249.35pt;margin-top:116.3pt;width:104.25pt;height:22.05pt;z-index:251658240;mso-width-relative:margin;mso-height-relative:margin">
+                  <v:textbox style="mso-next-textbox:#_x0000_s1045">
+                    <w:txbxContent>
+                      <w:p>
+                        <w:pPr>
+                          <w:rPr>
+                            <w:lang w:val="tr-TR"/>
+                          </w:rPr>
+                        </w:pPr>
+                        <w:proofErr w:type="spellStart"/>
+                        <w:r>
+                          <w:rPr>
+                            <w:lang w:val="tr-TR"/>
+                          </w:rPr>
+                          <w:t>Measure</w:t>
+                        </w:r>
+                        <w:proofErr w:type="spellEnd"/>
+                        <w:r>
+                          <w:rPr>
+                            <w:lang w:val="tr-TR"/>
+                          </w:rPr>
+                          <w:t xml:space="preserve"> </w:t>
+                        </w:r>
+                        <w:proofErr w:type="spellStart"/>
+                        <w:r>
+                          <w:rPr>
+                            <w:lang w:val="tr-TR"/>
+                          </w:rPr>
+                          <w:t>the</w:t>
+                        </w:r>
+                        <w:proofErr w:type="spellEnd"/>
+                        <w:r>
+                          <w:rPr>
+                            <w:lang w:val="tr-TR"/>
+                          </w:rPr>
+                          <w:t xml:space="preserve"> </w:t>
+                        </w:r>
+                        <w:proofErr w:type="spellStart"/>
+                        <w:r>
+                          <w:rPr>
+                            <w:lang w:val="tr-TR"/>
+                          </w:rPr>
+                          <w:t>peaks</w:t>
+                        </w:r>
+                        <w:proofErr w:type="spellEnd"/>
+                      </w:p>
+                    </w:txbxContent>
+                  </v:textbox>
+                </v:shape>
+              </w:pict>
+            </w:r>
+            <w:r>
+              <w:rPr>
+                <w:noProof/>
+                <w:sz w:val="20"/>
+                <w:szCs w:val="20"/>
+                <w:lang w:val="en-GB"/>
+              </w:rPr>
+              <w:pict>
+                <v:shape id="_x0000_s1044" type="#_x0000_t202" style="position:absolute;margin-left:249.35pt;margin-top:28.55pt;width:46.25pt;height:22.05pt;z-index:251658240;mso-width-relative:margin;mso-height-relative:margin">
+                  <v:textbox style="mso-next-textbox:#_x0000_s1044">
+                    <w:txbxContent>
+                      <w:p>
+                        <w:pPr>
+                          <w:rPr>
+                            <w:lang w:val="tr-TR"/>
+                          </w:rPr>
+                        </w:pPr>
+                        <w:proofErr w:type="spellStart"/>
+                        <w:r>
+                          <w:rPr>
+                            <w:lang w:val="tr-TR"/>
+                          </w:rPr>
+                          <w:t>Excite</w:t>
+                        </w:r>
+                        <w:proofErr w:type="spellEnd"/>
+                      </w:p>
+                    </w:txbxContent>
+                  </v:textbox>
+                </v:shape>
+              </w:pict>
+            </w:r>
+            <w:r>
+              <w:rPr>
+                <w:b/>
+                <w:noProof/>
+                <w:lang w:val="tr-TR" w:eastAsia="tr-TR"/>
+              </w:rPr>
+              <w:pict>
+                <v:shape id="_x0000_s1043" type="#_x0000_t32" style="position:absolute;margin-left:223.1pt;margin-top:126.8pt;width:26.25pt;height:0;z-index:251665408" o:connectortype="straight" strokecolor="red">
+                  <v:stroke endarrow="block"/>
+                </v:shape>
+              </w:pict>
+            </w:r>
+            <w:r>
+              <w:rPr>
+                <w:b/>
+                <w:noProof/>
+                <w:lang w:val="tr-TR" w:eastAsia="tr-TR"/>
+              </w:rPr>
+              <w:pict>
+                <v:shape id="_x0000_s1042" type="#_x0000_t32" style="position:absolute;margin-left:223.1pt;margin-top:39.05pt;width:26.25pt;height:0;z-index:251664384" o:connectortype="straight" strokecolor="red">
+                  <v:stroke endarrow="block"/>
+                </v:shape>
+              </w:pict>
+            </w:r>
+            <w:r>
+              <w:rPr>
+                <w:b/>
+                <w:noProof/>
+                <w:lang w:val="tr-TR" w:eastAsia="tr-TR"/>
+              </w:rPr>
+              <w:pict>
+                <v:roundrect id="_x0000_s1041" style="position:absolute;margin-left:-.4pt;margin-top:87.05pt;width:223.5pt;height:88.5pt;z-index:251663360" arcsize="10923f" filled="f" strokecolor="red"/>
+              </w:pict>
+            </w:r>
+            <w:r>
+              <w:rPr>
+                <w:noProof/>
+                <w:lang w:val="tr-TR" w:eastAsia="tr-TR"/>
+              </w:rPr>
+              <w:pict>
+                <v:roundrect id="_x0000_s1040" style="position:absolute;margin-left:-.4pt;margin-top:2.3pt;width:223.5pt;height:78pt;z-index:251662336" arcsize="10923f" filled="f" strokecolor="red"/>
+              </w:pict>
+            </w:r>
+            <w:r>
+              <w:rPr>
+                <w:noProof/>
+                <w:lang w:val="tr-TR" w:eastAsia="tr-TR"/>
+              </w:rPr>
+              <w:drawing>
+                <wp:inline distT="0" distB="0" distL="0" distR="0">
+                  <wp:extent cx="2806065" cy="2194560"/>
+                  <wp:effectExtent l="19050" t="0" r="0" b="0"/>
+                  <wp:docPr id="10" name="Resim 58"/>
+                  <wp:cNvGraphicFramePr>
+                    <a:graphicFrameLocks xmlns:a="http://schemas.openxmlformats.org/drawingml/2006/main" noChangeAspect="1"/>
+                  </wp:cNvGraphicFramePr>
+                  <a:graphic xmlns:a="http://schemas.openxmlformats.org/drawingml/2006/main">
+                    <a:graphicData uri="http://schemas.openxmlformats.org/drawingml/2006/picture">
+                      <pic:pic xmlns:pic="http://schemas.openxmlformats.org/drawingml/2006/picture">
+                        <pic:nvPicPr>
+                          <pic:cNvPr id="0" name="Picture 58"/>
+                          <pic:cNvPicPr>
+                            <a:picLocks noChangeAspect="1" noChangeArrowheads="1"/>
+                          </pic:cNvPicPr>
+                        </pic:nvPicPr>
+                        <pic:blipFill>
+                          <a:blip r:embed="rId13" cstate="print"/>
+                          <a:srcRect/>
+                          <a:stretch>
+                            <a:fillRect/>
+                          </a:stretch>
+                        </pic:blipFill>
+                        <pic:spPr bwMode="auto">
+                          <a:xfrm>
+                            <a:off x="0" y="0"/>
+                            <a:ext cx="2806065" cy="2194560"/>
+                          </a:xfrm>
+                          <a:prstGeom prst="rect">
+                            <a:avLst/>
+                          </a:prstGeom>
+                          <a:noFill/>
+                          <a:ln w="9525">
+                            <a:noFill/>
+                            <a:miter lim="800000"/>
+                            <a:headEnd/>
+                            <a:tailEnd/>
+                          </a:ln>
+                        </pic:spPr>
+                      </pic:pic>
+                    </a:graphicData>
+                  </a:graphic>
+                </wp:inline>
+              </w:drawing>
+            </w:r>
+            <w:r>
+              <w:rPr>
+                <w:lang w:val="en-GB"/>
+              </w:rPr>
+              <w:t xml:space="preserve">       </w:t>
+            </w:r>
+            <w:r>
+              <w:rPr>
+                <w:sz w:val="20"/>
+                <w:szCs w:val="20"/>
+                <w:lang w:val="en-GB"/>
+              </w:rPr>
+              <w:sym w:font="Wingdings" w:char="F0E0"/>
+            </w:r>
+            <w:r>
+              <w:rPr>
+                <w:sz w:val="20"/>
+                <w:szCs w:val="20"/>
+                <w:lang w:val="en-GB"/>
+              </w:rPr>
+              <w:t xml:space="preserve">h&lt;100us, d axis excitation time x2       </w:t>
+            </w:r>
+          </w:p>
+          <w:p>
+            <w:pPr>
+              <w:rPr>
+                <w:sz w:val="20"/>
+                <w:szCs w:val="20"/>
+                <w:lang w:val="en-GB"/>
+              </w:rPr>
+            </w:pPr>
+            <w:r>
+              <w:rPr>
+                <w:sz w:val="20"/>
+                <w:szCs w:val="20"/>
+                <w:lang w:val="en-GB"/>
+              </w:rPr>
+              <w:t xml:space="preserve">                                                                                                              </w:t>
+            </w:r>
+            <w:proofErr w:type="gramStart"/>
+            <w:r>
+              <w:rPr>
+                <w:sz w:val="20"/>
+                <w:szCs w:val="20"/>
+                <w:lang w:val="en-GB"/>
+              </w:rPr>
+              <w:t>of</w:t>
+            </w:r>
+            <w:proofErr w:type="gramEnd"/>
+            <w:r>
+              <w:rPr>
+                <w:sz w:val="20"/>
+                <w:szCs w:val="20"/>
+                <w:lang w:val="en-GB"/>
+              </w:rPr>
+              <w:t xml:space="preserve"> q axis excitation. Because of                    </w:t>
+            </w:r>
+          </w:p>
+          <w:p>
+            <w:pPr>
+              <w:rPr>
+                <w:sz w:val="20"/>
+                <w:szCs w:val="20"/>
+                <w:lang w:val="en-GB"/>
+              </w:rPr>
+            </w:pPr>
+            <w:r>
+              <w:rPr>
+                <w:sz w:val="20"/>
+                <w:szCs w:val="20"/>
+                <w:lang w:val="en-GB"/>
+              </w:rPr>
+              <w:t xml:space="preserve">                                                                                                              Preventing the rotor movement.          </w:t>
+            </w:r>
+          </w:p>
+          <w:p>
+            <w:pPr>
+              <w:rPr>
+                <w:sz w:val="20"/>
+                <w:szCs w:val="20"/>
+                <w:lang w:val="en-GB"/>
+              </w:rPr>
+            </w:pPr>
+            <w:r>
+              <w:rPr>
+                <w:sz w:val="20"/>
+                <w:szCs w:val="20"/>
+                <w:lang w:val="en-GB"/>
+              </w:rPr>
+              <w:t xml:space="preserve">                                                                                                              Resistance drop neglected.</w:t>
+            </w:r>
+          </w:p>
+          <w:p>
+            <w:pPr>
+              <w:rPr>
+                <w:lang w:val="en-GB"/>
+              </w:rPr>
+            </w:pPr>
+            <w:r>
+              <w:rPr>
+                <w:noProof/>
+                <w:lang w:val="tr-TR" w:eastAsia="tr-TR"/>
+              </w:rPr>
+              <w:t>The d-q axes voltages are simplified as:</w:t>
+            </w:r>
+          </w:p>
+          <w:p>
+            <w:pPr>
+              <w:rPr>
+                <w:rFonts w:eastAsiaTheme="minorEastAsia"/>
+                <w:lang w:val="en-GB"/>
+              </w:rPr>
+            </w:pPr>
+            <m:oMathPara>
+              <m:oMath>
+                <m:sSub>
+                  <m:sSubPr>
+                    <m:ctrlPr>
+                      <w:rPr>
+                        <w:rFonts w:ascii="Cambria Math" w:hAnsi="Cambria Math"/>
+                        <w:i/>
+                        <w:lang w:val="en-GB"/>
+                      </w:rPr>
+                    </m:ctrlPr>
+                  </m:sSubPr>
+                  <m:e>
+                    <m:sSubSup>
+                      <m:sSubSupPr>
+                        <m:ctrlPr>
+                          <w:rPr>
+                            <w:rFonts w:ascii="Cambria Math" w:hAnsi="Cambria Math"/>
+                            <w:i/>
+                            <w:lang w:val="en-GB"/>
+                          </w:rPr>
+                        </m:ctrlPr>
+                      </m:sSubSupPr>
+                      <m:e>
+                        <m:r>
+                          <w:rPr>
+                            <w:rFonts w:ascii="Cambria Math" w:hAnsi="Cambria Math"/>
+                            <w:lang w:val="en-GB"/>
+                          </w:rPr>
+                          <m:t>v</m:t>
+                        </m:r>
+                      </m:e>
+                      <m:sub>
+                        <m:r>
+                          <w:rPr>
+                            <w:rFonts w:ascii="Cambria Math" w:hAnsi="Cambria Math"/>
+                            <w:lang w:val="en-GB"/>
+                          </w:rPr>
+                          <m:t>qs</m:t>
+                        </m:r>
+                      </m:sub>
+                      <m:sup>
+                        <m:r>
+                          <w:rPr>
+                            <w:rFonts w:ascii="Cambria Math" w:hAnsi="Cambria Math"/>
+                            <w:lang w:val="en-GB"/>
+                          </w:rPr>
+                          <m:t>r</m:t>
+                        </m:r>
+                      </m:sup>
+                    </m:sSubSup>
+                    <m:r>
+                      <w:rPr>
+                        <w:rFonts w:ascii="Cambria Math" w:hAnsi="Cambria Math"/>
+                        <w:lang w:val="en-GB"/>
+                      </w:rPr>
+                      <m:t xml:space="preserve"> ≅L</m:t>
+                    </m:r>
+                  </m:e>
+                  <m:sub>
+                    <m:r>
+                      <w:rPr>
+                        <w:rFonts w:ascii="Cambria Math" w:hAnsi="Cambria Math"/>
+                        <w:lang w:val="en-GB"/>
+                      </w:rPr>
+                      <m:t>qs</m:t>
+                    </m:r>
+                  </m:sub>
+                </m:sSub>
+                <m:r>
+                  <w:rPr>
+                    <w:rFonts w:ascii="Cambria Math" w:hAnsi="Cambria Math"/>
+                    <w:lang w:val="en-GB"/>
+                  </w:rPr>
+                  <m:t xml:space="preserve"> .s.</m:t>
+                </m:r>
+                <m:sSubSup>
+                  <m:sSubSupPr>
+                    <m:ctrlPr>
+                      <w:rPr>
+                        <w:rFonts w:ascii="Cambria Math" w:hAnsi="Cambria Math"/>
+                        <w:i/>
+                        <w:lang w:val="en-GB"/>
+                      </w:rPr>
+                    </m:ctrlPr>
+                  </m:sSubSupPr>
+                  <m:e>
+                    <m:r>
+                      <w:rPr>
+                        <w:rFonts w:ascii="Cambria Math" w:hAnsi="Cambria Math"/>
+                        <w:lang w:val="en-GB"/>
+                      </w:rPr>
+                      <m:t>i</m:t>
+                    </m:r>
+                  </m:e>
+                  <m:sub>
+                    <m:r>
+                      <w:rPr>
+                        <w:rFonts w:ascii="Cambria Math" w:hAnsi="Cambria Math"/>
+                        <w:lang w:val="en-GB"/>
+                      </w:rPr>
+                      <m:t>qs</m:t>
+                    </m:r>
+                  </m:sub>
+                  <m:sup>
+                    <m:r>
+                      <w:rPr>
+                        <w:rFonts w:ascii="Cambria Math" w:hAnsi="Cambria Math"/>
+                        <w:lang w:val="en-GB"/>
+                      </w:rPr>
+                      <m:t>r</m:t>
+                    </m:r>
+                  </m:sup>
+                </m:sSubSup>
+              </m:oMath>
+            </m:oMathPara>
+          </w:p>
+          <w:p>
+            <w:pPr>
+              <w:rPr>
+                <w:rFonts w:eastAsiaTheme="minorEastAsia"/>
+                <w:lang w:val="en-GB"/>
+              </w:rPr>
+            </w:pPr>
+            <m:oMathPara>
+              <m:oMath>
+                <m:sSub>
+                  <m:sSubPr>
+                    <m:ctrlPr>
+                      <w:rPr>
+                        <w:rFonts w:ascii="Cambria Math" w:hAnsi="Cambria Math"/>
+                        <w:i/>
+                        <w:lang w:val="en-GB"/>
+                      </w:rPr>
+                    </m:ctrlPr>
+                  </m:sSubPr>
+                  <m:e>
+                    <m:sSubSup>
+                      <m:sSubSupPr>
+                        <m:ctrlPr>
+                          <w:rPr>
+                            <w:rFonts w:ascii="Cambria Math" w:hAnsi="Cambria Math"/>
+                            <w:i/>
+                            <w:lang w:val="en-GB"/>
+                          </w:rPr>
+                        </m:ctrlPr>
+                      </m:sSubSupPr>
+                      <m:e>
+                        <m:r>
+                          <w:rPr>
+                            <w:rFonts w:ascii="Cambria Math" w:hAnsi="Cambria Math"/>
+                            <w:lang w:val="en-GB"/>
+                          </w:rPr>
+                          <m:t>v</m:t>
+                        </m:r>
+                      </m:e>
+                      <m:sub>
+                        <m:r>
+                          <w:rPr>
+                            <w:rFonts w:ascii="Cambria Math" w:hAnsi="Cambria Math"/>
+                            <w:lang w:val="en-GB"/>
+                          </w:rPr>
+                          <m:t>ds</m:t>
+                        </m:r>
+                      </m:sub>
+                      <m:sup>
+                        <m:r>
+                          <w:rPr>
+                            <w:rFonts w:ascii="Cambria Math" w:hAnsi="Cambria Math"/>
+                            <w:lang w:val="en-GB"/>
+                          </w:rPr>
+                          <m:t>r</m:t>
+                        </m:r>
+                      </m:sup>
+                    </m:sSubSup>
+                    <m:r>
+                      <w:rPr>
+                        <w:rFonts w:ascii="Cambria Math" w:hAnsi="Cambria Math"/>
+                        <w:lang w:val="en-GB"/>
+                      </w:rPr>
+                      <m:t xml:space="preserve"> ≅L</m:t>
+                    </m:r>
+                  </m:e>
+                  <m:sub>
+                    <m:r>
+                      <w:rPr>
+                        <w:rFonts w:ascii="Cambria Math" w:hAnsi="Cambria Math"/>
+                        <w:lang w:val="en-GB"/>
+                      </w:rPr>
+                      <m:t>ds</m:t>
+                    </m:r>
+                  </m:sub>
+                </m:sSub>
+                <m:r>
+                  <w:rPr>
+                    <w:rFonts w:ascii="Cambria Math" w:hAnsi="Cambria Math"/>
+                    <w:lang w:val="en-GB"/>
+                  </w:rPr>
+                  <m:t xml:space="preserve"> .s.</m:t>
+                </m:r>
+                <m:sSubSup>
+                  <m:sSubSupPr>
+                    <m:ctrlPr>
+                      <w:rPr>
+                        <w:rFonts w:ascii="Cambria Math" w:hAnsi="Cambria Math"/>
+                        <w:i/>
+                        <w:lang w:val="en-GB"/>
+                      </w:rPr>
+                    </m:ctrlPr>
+                  </m:sSubSupPr>
+                  <m:e>
+                    <m:r>
+                      <w:rPr>
+                        <w:rFonts w:ascii="Cambria Math" w:hAnsi="Cambria Math"/>
+                        <w:lang w:val="en-GB"/>
+                      </w:rPr>
+                      <m:t>i</m:t>
+                    </m:r>
+                  </m:e>
+                  <m:sub>
+                    <m:r>
+                      <w:rPr>
+                        <w:rFonts w:ascii="Cambria Math" w:hAnsi="Cambria Math"/>
+                        <w:lang w:val="en-GB"/>
+                      </w:rPr>
+                      <m:t>ds</m:t>
+                    </m:r>
+                  </m:sub>
+                  <m:sup>
+                    <m:r>
+                      <w:rPr>
+                        <w:rFonts w:ascii="Cambria Math" w:hAnsi="Cambria Math"/>
+                        <w:lang w:val="en-GB"/>
+                      </w:rPr>
+                      <m:t>r</m:t>
+                    </m:r>
+                  </m:sup>
+                </m:sSubSup>
+              </m:oMath>
+            </m:oMathPara>
+          </w:p>
+          <w:p>
+            <w:pPr>
+              <w:rPr>
+                <w:noProof/>
+                <w:lang w:val="tr-TR" w:eastAsia="tr-TR"/>
+              </w:rPr>
+            </w:pPr>
+          </w:p>
+          <w:p>
+            <w:pPr>
+              <w:rPr>
+                <w:noProof/>
+                <w:lang w:val="tr-TR" w:eastAsia="tr-TR"/>
+              </w:rPr>
+            </w:pPr>
+          </w:p>
+          <w:p>
+            <w:pPr>
+              <w:rPr>
+                <w:noProof/>
+                <w:lang w:val="tr-TR" w:eastAsia="tr-TR"/>
+              </w:rPr>
+            </w:pPr>
+            <w:r>
+              <w:rPr>
+                <w:noProof/>
+                <w:lang w:val="tr-TR" w:eastAsia="tr-TR"/>
+              </w:rPr>
+              <w:t xml:space="preserve">Inductances are approximately: </w:t>
+            </w:r>
+          </w:p>
+          <w:p>
+            <w:pPr>
+              <w:jc w:val="center"/>
+              <w:rPr>
+                <w:lang w:val="en-GB"/>
+              </w:rPr>
+            </w:pPr>
+            <w:r>
+              <w:rPr>
+                <w:noProof/>
+                <w:lang w:val="tr-TR" w:eastAsia="tr-TR"/>
+              </w:rPr>
+              <w:drawing>
+                <wp:inline distT="0" distB="0" distL="0" distR="0">
+                  <wp:extent cx="1554480" cy="851535"/>
+                  <wp:effectExtent l="19050" t="0" r="7620" b="0"/>
+                  <wp:docPr id="11" name="Resim 64"/>
+                  <wp:cNvGraphicFramePr>
+                    <a:graphicFrameLocks xmlns:a="http://schemas.openxmlformats.org/drawingml/2006/main" noChangeAspect="1"/>
+                  </wp:cNvGraphicFramePr>
+                  <a:graphic xmlns:a="http://schemas.openxmlformats.org/drawingml/2006/main">
+                    <a:graphicData uri="http://schemas.openxmlformats.org/drawingml/2006/picture">
+                      <pic:pic xmlns:pic="http://schemas.openxmlformats.org/drawingml/2006/picture">
+                        <pic:nvPicPr>
+                          <pic:cNvPr id="0" name="Picture 64"/>
+                          <pic:cNvPicPr>
+                            <a:picLocks noChangeAspect="1" noChangeArrowheads="1"/>
+                          </pic:cNvPicPr>
+                        </pic:nvPicPr>
+                        <pic:blipFill>
+                          <a:blip r:embed="rId14" cstate="print"/>
+                          <a:srcRect/>
+                          <a:stretch>
+                            <a:fillRect/>
+                          </a:stretch>
+                        </pic:blipFill>
+                        <pic:spPr bwMode="auto">
+                          <a:xfrm>
+                            <a:off x="0" y="0"/>
+                            <a:ext cx="1554480" cy="851535"/>
+                          </a:xfrm>
+                          <a:prstGeom prst="rect">
+                            <a:avLst/>
+                          </a:prstGeom>
+                          <a:noFill/>
+                          <a:ln w="9525">
+                            <a:noFill/>
+                            <a:miter lim="800000"/>
+                            <a:headEnd/>
+                            <a:tailEnd/>
+                          </a:ln>
+                        </pic:spPr>
+                      </pic:pic>
+                    </a:graphicData>
+                  </a:graphic>
+                </wp:inline>
+              </w:drawing>
+            </w:r>
+            <w:r>
+              <w:rPr>
+                <w:noProof/>
+                <w:lang w:val="tr-TR" w:eastAsia="tr-TR"/>
+              </w:rPr>
+              <w:t xml:space="preserve">            </w:t>
+            </w:r>
+            <w:r>
+              <w:rPr>
+                <w:noProof/>
+                <w:sz w:val="36"/>
+                <w:szCs w:val="36"/>
+                <w:lang w:val="tr-TR" w:eastAsia="tr-TR"/>
+              </w:rPr>
+              <w:sym w:font="Wingdings" w:char="F0E0"/>
+            </w:r>
+            <w:r>
+              <w:rPr>
+                <w:noProof/>
+                <w:lang w:val="tr-TR" w:eastAsia="tr-TR"/>
+              </w:rPr>
+              <w:t xml:space="preserve">             </w:t>
+            </w:r>
+            <w:r>
+              <w:rPr>
+                <w:noProof/>
+                <w:lang w:val="tr-TR" w:eastAsia="tr-TR"/>
+              </w:rPr>
+              <w:drawing>
+                <wp:inline distT="0" distB="0" distL="0" distR="0">
+                  <wp:extent cx="1514475" cy="834390"/>
+                  <wp:effectExtent l="19050" t="0" r="9525" b="0"/>
+                  <wp:docPr id="12" name="Resim 67"/>
+                  <wp:cNvGraphicFramePr>
+                    <a:graphicFrameLocks xmlns:a="http://schemas.openxmlformats.org/drawingml/2006/main" noChangeAspect="1"/>
+                  </wp:cNvGraphicFramePr>
+                  <a:graphic xmlns:a="http://schemas.openxmlformats.org/drawingml/2006/main">
+                    <a:graphicData uri="http://schemas.openxmlformats.org/drawingml/2006/picture">
+                      <pic:pic xmlns:pic="http://schemas.openxmlformats.org/drawingml/2006/picture">
+                        <pic:nvPicPr>
+                          <pic:cNvPr id="0" name="Picture 67"/>
+                          <pic:cNvPicPr>
+                            <a:picLocks noChangeAspect="1" noChangeArrowheads="1"/>
+                          </pic:cNvPicPr>
+                        </pic:nvPicPr>
+                        <pic:blipFill>
+                          <a:blip r:embed="rId15" cstate="print"/>
+                          <a:srcRect/>
+                          <a:stretch>
+                            <a:fillRect/>
+                          </a:stretch>
+                        </pic:blipFill>
+                        <pic:spPr bwMode="auto">
+                          <a:xfrm>
+                            <a:off x="0" y="0"/>
+                            <a:ext cx="1514475" cy="834390"/>
+                          </a:xfrm>
+                          <a:prstGeom prst="rect">
+                            <a:avLst/>
+                          </a:prstGeom>
+                          <a:noFill/>
+                          <a:ln w="9525">
+                            <a:noFill/>
+                            <a:miter lim="800000"/>
+                            <a:headEnd/>
+                            <a:tailEnd/>
+                          </a:ln>
+                        </pic:spPr>
+                      </pic:pic>
+                    </a:graphicData>
+                  </a:graphic>
+                </wp:inline>
+              </w:drawing>
+            </w:r>
+          </w:p>
+          <w:p>
+            <w:pPr>
+              <w:jc w:val="center"/>
+              <w:rPr>
+                <w:b/>
+                <w:lang w:val="en-GB"/>
+              </w:rPr>
+            </w:pPr>
+          </w:p>
+        </w:tc>
+      </w:tr>
+      <w:tr>
+        <w:tc>
+          <w:tcPr>
+            <w:tcW w:w="1367" w:type="dxa"/>
+          </w:tcPr>
+          <w:p>
+            <w:pPr>
+              <w:rPr>
+                <w:b/>
+                <w:lang w:val="en-GB"/>
+              </w:rPr>
+            </w:pPr>
+            <w:r>
+              <w:rPr>
+                <w:b/>
+                <w:lang w:val="en-GB"/>
+              </w:rPr>
+              <w:lastRenderedPageBreak/>
+              <w:t>2</w:t>
+            </w:r>
+            <w:r>
+              <w:rPr>
+                <w:b/>
+                <w:lang w:val="en-GB"/>
+              </w:rPr>
+              <w:t xml:space="preserve">. </w:t>
+            </w:r>
+          </w:p>
+          <w:p>
+            <w:pPr>
+              <w:rPr>
+                <w:lang w:val="en-GB"/>
+              </w:rPr>
+            </w:pPr>
+            <w:r>
+              <w:rPr>
+                <w:lang w:val="en-GB"/>
+              </w:rPr>
+              <w:t>Current controller gains set after electrical parameter estimation</w:t>
+            </w:r>
+          </w:p>
+          <w:p>
+            <w:pPr>
+              <w:rPr>
+                <w:b/>
+                <w:lang w:val="en-GB"/>
+              </w:rPr>
+            </w:pPr>
+          </w:p>
+          <w:p>
+            <w:pPr>
+              <w:rPr>
+                <w:b/>
+                <w:lang w:val="en-GB"/>
+              </w:rPr>
+            </w:pPr>
+          </w:p>
+        </w:tc>
+        <w:tc>
+          <w:tcPr>
+            <w:tcW w:w="7921" w:type="dxa"/>
           </w:tcPr>
           <w:p>
             <w:pPr>
@@ -2066,14 +3265,7 @@
                 <w:rFonts w:eastAsiaTheme="minorEastAsia"/>
                 <w:lang w:val="en-GB"/>
               </w:rPr>
-              <w:t xml:space="preserve">  </w:t>
-            </w:r>
-            <w:r>
-              <w:rPr>
-                <w:rFonts w:eastAsiaTheme="minorEastAsia"/>
-                <w:lang w:val="en-GB"/>
-              </w:rPr>
-              <w:t xml:space="preserve">  </w:t>
+              <w:t xml:space="preserve">    </w:t>
             </w:r>
             <w:r>
               <w:rPr>
@@ -2110,7 +3302,7 @@
                 <wp:inline distT="0" distB="0" distL="0" distR="0">
                   <wp:extent cx="2200275" cy="480060"/>
                   <wp:effectExtent l="19050" t="0" r="9525" b="0"/>
-                  <wp:docPr id="37" name="Resim 37"/>
+                  <wp:docPr id="13" name="Resim 37"/>
                   <wp:cNvGraphicFramePr>
                     <a:graphicFrameLocks xmlns:a="http://schemas.openxmlformats.org/drawingml/2006/main" noChangeAspect="1"/>
                   </wp:cNvGraphicFramePr>
@@ -2124,7 +3316,7 @@
                           </pic:cNvPicPr>
                         </pic:nvPicPr>
                         <pic:blipFill>
-                          <a:blip r:embed="rId10" cstate="print"/>
+                          <a:blip r:embed="rId16" cstate="print"/>
                           <a:srcRect/>
                           <a:stretch>
                             <a:fillRect/>
@@ -2218,9 +3410,8 @@
                 <w:szCs w:val="20"/>
                 <w:lang w:val="en-GB"/>
               </w:rPr>
-              <w:t xml:space="preserve"> : </w:t>
-            </w:r>
-            <w:proofErr w:type="spellStart"/>
+              <w:t xml:space="preserve"> : cutoff freq.</w:t>
+            </w:r>
             <w:r>
               <w:rPr>
                 <w:rFonts w:eastAsiaTheme="minorEastAsia"/>
@@ -2228,46 +3419,7 @@
                 <w:szCs w:val="20"/>
                 <w:lang w:val="en-GB"/>
               </w:rPr>
-              <w:t>cutoff</w:t>
-            </w:r>
-            <w:proofErr w:type="spellEnd"/>
-            <w:r>
-              <w:rPr>
-                <w:rFonts w:eastAsiaTheme="minorEastAsia"/>
-                <w:sz w:val="20"/>
-                <w:szCs w:val="20"/>
-                <w:lang w:val="en-GB"/>
-              </w:rPr>
-              <w:t xml:space="preserve"> freq.</w:t>
-            </w:r>
-            <w:r>
-              <w:rPr>
-                <w:rFonts w:eastAsiaTheme="minorEastAsia"/>
-                <w:sz w:val="20"/>
-                <w:szCs w:val="20"/>
-                <w:lang w:val="en-GB"/>
-              </w:rPr>
-              <w:t xml:space="preserve">, </w:t>
-            </w:r>
-            <w:proofErr w:type="spellStart"/>
-            <w:r>
-              <w:rPr>
-                <w:rFonts w:eastAsiaTheme="minorEastAsia"/>
-                <w:sz w:val="20"/>
-                <w:szCs w:val="20"/>
-                <w:lang w:val="en-GB"/>
-              </w:rPr>
-              <w:t>it</w:t>
-            </w:r>
-            <w:proofErr w:type="spellEnd"/>
-            <w:r>
-              <w:rPr>
-                <w:rFonts w:eastAsiaTheme="minorEastAsia"/>
-                <w:sz w:val="20"/>
-                <w:szCs w:val="20"/>
-                <w:lang w:val="en-GB"/>
-              </w:rPr>
-              <w:t xml:space="preserve"> can be </w:t>
+              <w:t xml:space="preserve">, it can be </w:t>
             </w:r>
           </w:p>
           <w:p>
@@ -2378,7 +3530,7 @@
                 <wp:inline distT="0" distB="0" distL="0" distR="0">
                   <wp:extent cx="1080135" cy="474345"/>
                   <wp:effectExtent l="19050" t="0" r="5715" b="0"/>
-                  <wp:docPr id="40" name="Resim 40"/>
+                  <wp:docPr id="14" name="Resim 40"/>
                   <wp:cNvGraphicFramePr>
                     <a:graphicFrameLocks xmlns:a="http://schemas.openxmlformats.org/drawingml/2006/main" noChangeAspect="1"/>
                   </wp:cNvGraphicFramePr>
@@ -2392,7 +3544,7 @@
                           </pic:cNvPicPr>
                         </pic:nvPicPr>
                         <pic:blipFill>
-                          <a:blip r:embed="rId11" cstate="print"/>
+                          <a:blip r:embed="rId17" cstate="print"/>
                           <a:srcRect/>
                           <a:stretch>
                             <a:fillRect/>
@@ -2446,74 +3598,58 @@
                 <w:szCs w:val="20"/>
                 <w:lang w:val="en-GB"/>
               </w:rPr>
+              <w:t xml:space="preserve"> The d-axis gains can be similarly determined.</w:t>
+            </w:r>
+          </w:p>
+          <w:p>
+            <w:pPr>
+              <w:spacing w:before="240"/>
+              <w:rPr>
+                <w:b/>
+                <w:lang w:val="en-GB"/>
+              </w:rPr>
+            </w:pPr>
+            <w:r>
+              <w:rPr>
+                <w:b/>
+                <w:lang w:val="en-GB"/>
+              </w:rPr>
+              <w:t>B)</w:t>
+            </w:r>
+            <w:r>
+              <w:rPr>
+                <w:b/>
+                <w:lang w:val="en-GB"/>
+              </w:rPr>
               <w:t xml:space="preserve"> </w:t>
             </w:r>
             <w:r>
               <w:rPr>
-                <w:rFonts w:eastAsiaTheme="minorEastAsia"/>
-                <w:sz w:val="20"/>
-                <w:szCs w:val="20"/>
-                <w:lang w:val="en-GB"/>
-              </w:rPr>
-              <w:t>The d-axis gains can be similarly determined.</w:t>
-            </w:r>
-          </w:p>
-          <w:p>
-            <w:pPr>
-              <w:spacing w:before="240"/>
-              <w:rPr>
                 <w:b/>
                 <w:lang w:val="en-GB"/>
               </w:rPr>
-            </w:pPr>
+              <w:t xml:space="preserve">Velocity </w:t>
+            </w:r>
             <w:r>
               <w:rPr>
                 <w:b/>
                 <w:lang w:val="en-GB"/>
               </w:rPr>
-              <w:t>B)</w:t>
+              <w:t xml:space="preserve">PI </w:t>
             </w:r>
             <w:r>
               <w:rPr>
                 <w:b/>
                 <w:lang w:val="en-GB"/>
               </w:rPr>
-              <w:t xml:space="preserve"> </w:t>
+              <w:t>Controller</w:t>
             </w:r>
             <w:r>
               <w:rPr>
                 <w:b/>
                 <w:lang w:val="en-GB"/>
               </w:rPr>
-              <w:t xml:space="preserve">Velocity </w:t>
-            </w:r>
-            <w:r>
-              <w:rPr>
-                <w:b/>
-                <w:lang w:val="en-GB"/>
-              </w:rPr>
-              <w:t xml:space="preserve">PI </w:t>
-            </w:r>
-            <w:r>
-              <w:rPr>
-                <w:b/>
-                <w:lang w:val="en-GB"/>
-              </w:rPr>
-              <w:t>Controller</w:t>
-            </w:r>
-            <w:r>
-              <w:rPr>
-                <w:b/>
-                <w:lang w:val="en-GB"/>
-              </w:rPr>
-              <w:t xml:space="preserve"> gains set</w:t>
-            </w:r>
-            <w:r>
-              <w:rPr>
-                <w:b/>
-                <w:lang w:val="en-GB"/>
-              </w:rPr>
-              <w:t xml:space="preserve">                                                                                       </w:t>
+              <w:t xml:space="preserve"> gains set                                                                                       </w:t>
             </w:r>
             <m:oMath>
               <m:f>
@@ -2678,11 +3814,12 @@
                 <w:noProof/>
                 <w:lang w:val="tr-TR" w:eastAsia="tr-TR"/>
               </w:rPr>
+              <w:lastRenderedPageBreak/>
               <w:drawing>
                 <wp:inline distT="0" distB="0" distL="0" distR="0">
                   <wp:extent cx="2000250" cy="405765"/>
                   <wp:effectExtent l="19050" t="0" r="0" b="0"/>
-                  <wp:docPr id="43" name="Resim 43"/>
+                  <wp:docPr id="15" name="Resim 43"/>
                   <wp:cNvGraphicFramePr>
                     <a:graphicFrameLocks xmlns:a="http://schemas.openxmlformats.org/drawingml/2006/main" noChangeAspect="1"/>
                   </wp:cNvGraphicFramePr>
@@ -2696,7 +3833,7 @@
                           </pic:cNvPicPr>
                         </pic:nvPicPr>
                         <pic:blipFill>
-                          <a:blip r:embed="rId12" cstate="print"/>
+                          <a:blip r:embed="rId18" cstate="print"/>
                           <a:srcRect/>
                           <a:stretch>
                             <a:fillRect/>
@@ -2857,7 +3994,7 @@
                 <wp:inline distT="0" distB="0" distL="0" distR="0">
                   <wp:extent cx="857250" cy="445770"/>
                   <wp:effectExtent l="19050" t="0" r="0" b="0"/>
-                  <wp:docPr id="46" name="Resim 46"/>
+                  <wp:docPr id="16" name="Resim 46"/>
                   <wp:cNvGraphicFramePr>
                     <a:graphicFrameLocks xmlns:a="http://schemas.openxmlformats.org/drawingml/2006/main" noChangeAspect="1"/>
                   </wp:cNvGraphicFramePr>
@@ -2871,7 +4008,7 @@
                           </pic:cNvPicPr>
                         </pic:nvPicPr>
                         <pic:blipFill>
-                          <a:blip r:embed="rId13" cstate="print"/>
+                          <a:blip r:embed="rId19" cstate="print"/>
                           <a:srcRect/>
                           <a:stretch>
                             <a:fillRect/>
@@ -2979,7 +4116,7 @@
                 <wp:inline distT="0" distB="0" distL="0" distR="0">
                   <wp:extent cx="1177290" cy="388620"/>
                   <wp:effectExtent l="19050" t="0" r="3810" b="0"/>
-                  <wp:docPr id="49" name="Resim 49"/>
+                  <wp:docPr id="17" name="Resim 49"/>
                   <wp:cNvGraphicFramePr>
                     <a:graphicFrameLocks xmlns:a="http://schemas.openxmlformats.org/drawingml/2006/main" noChangeAspect="1"/>
                   </wp:cNvGraphicFramePr>
@@ -2993,7 +4130,7 @@
                           </pic:cNvPicPr>
                         </pic:nvPicPr>
                         <pic:blipFill>
-                          <a:blip r:embed="rId14" cstate="print"/>
+                          <a:blip r:embed="rId20" cstate="print"/>
                           <a:srcRect/>
                           <a:stretch>
                             <a:fillRect/>
@@ -3184,7 +4321,14 @@
                   <w:rFonts w:ascii="Cambria Math" w:hAnsi="Cambria Math"/>
                   <w:lang w:val="en-GB"/>
                 </w:rPr>
-                <m:t>&gt;B</m:t>
+                <m:t>&gt;</m:t>
+              </m:r>
+              <m:r>
+                <w:rPr>
+                  <w:rFonts w:ascii="Cambria Math" w:hAnsi="Cambria Math"/>
+                  <w:lang w:val="en-GB"/>
+                </w:rPr>
+                <m:t>B</m:t>
               </m:r>
               <m:sSub>
                 <m:sSubPr>
@@ -3230,7 +4374,14 @@
                   <w:rFonts w:ascii="Cambria Math" w:hAnsi="Cambria Math"/>
                   <w:lang w:val="en-GB"/>
                 </w:rPr>
-                <m:t>&gt;B</m:t>
+                <m:t>&gt;</m:t>
+              </m:r>
+              <m:r>
+                <w:rPr>
+                  <w:rFonts w:ascii="Cambria Math" w:hAnsi="Cambria Math"/>
+                  <w:lang w:val="en-GB"/>
+                </w:rPr>
+                <m:t>B</m:t>
               </m:r>
               <m:sSub>
                 <m:sSubPr>
@@ -3283,7 +4434,7 @@
       <w:tr>
         <w:tc>
           <w:tcPr>
-            <w:tcW w:w="1115" w:type="dxa"/>
+            <w:tcW w:w="1367" w:type="dxa"/>
           </w:tcPr>
           <w:p>
             <w:pPr>
@@ -3298,26 +4449,47 @@
                 <w:lang w:val="en-GB"/>
               </w:rPr>
               <w:lastRenderedPageBreak/>
-              <w:t xml:space="preserve">2. </w:t>
-            </w:r>
-          </w:p>
-          <w:p>
-            <w:pPr>
-              <w:rPr>
-                <w:lang w:val="en-GB"/>
-              </w:rPr>
-            </w:pPr>
-            <w:r>
-              <w:rPr>
-                <w:lang w:val="en-GB"/>
-              </w:rPr>
-              <w:t>Electrical Parameter Estimation</w:t>
-            </w:r>
+              <w:t>3.</w:t>
+            </w:r>
+          </w:p>
+          <w:p>
+            <w:pPr>
+              <w:rPr>
+                <w:lang w:val="en-GB"/>
+              </w:rPr>
+            </w:pPr>
+            <w:proofErr w:type="spellStart"/>
+            <w:r>
+              <w:rPr>
+                <w:lang w:val="en-GB"/>
+              </w:rPr>
+              <w:t>Feedforward</w:t>
+            </w:r>
+            <w:proofErr w:type="spellEnd"/>
+            <w:r>
+              <w:rPr>
+                <w:lang w:val="en-GB"/>
+              </w:rPr>
+              <w:t xml:space="preserve"> voltages and torque constant</w:t>
+            </w:r>
+            <w:r>
+              <w:rPr>
+                <w:lang w:val="en-GB"/>
+              </w:rPr>
+              <w:t>, mechanical parameters</w:t>
+            </w:r>
+          </w:p>
+          <w:p>
+            <w:pPr>
+              <w:rPr>
+                <w:lang w:val="en-GB"/>
+              </w:rPr>
+            </w:pPr>
           </w:p>
         </w:tc>
         <w:tc>
           <w:tcPr>
-            <w:tcW w:w="8097" w:type="dxa"/>
+            <w:tcW w:w="7921" w:type="dxa"/>
           </w:tcPr>
           <w:p>
             <w:pPr>
@@ -3327,10 +4499,73 @@
             </w:pPr>
             <w:r>
               <w:rPr>
-                <w:b/>
-                <w:lang w:val="en-GB"/>
-              </w:rPr>
-              <w:t xml:space="preserve">A) Series resistance </w:t>
+                <w:lang w:val="en-GB"/>
+              </w:rPr>
+              <w:t xml:space="preserve">Although the resistance </w:t>
+            </w:r>
+            <w:r>
+              <w:rPr>
+                <w:lang w:val="en-GB"/>
+              </w:rPr>
+              <w:t xml:space="preserve">and inductance measurements are static, the rotor must </w:t>
+            </w:r>
+            <w:r>
+              <w:rPr>
+                <w:lang w:val="en-GB"/>
+              </w:rPr>
+              <w:t xml:space="preserve">move to measure the </w:t>
+            </w:r>
+            <w:proofErr w:type="spellStart"/>
+            <w:r>
+              <w:rPr>
+                <w:lang w:val="en-GB"/>
+              </w:rPr>
+              <w:t>feedforward</w:t>
+            </w:r>
+            <w:proofErr w:type="spellEnd"/>
+            <w:r>
+              <w:rPr>
+                <w:lang w:val="en-GB"/>
+              </w:rPr>
+              <w:t xml:space="preserve"> voltages, </w:t>
+            </w:r>
+            <w:r>
+              <w:rPr>
+                <w:lang w:val="en-GB"/>
+              </w:rPr>
+              <w:t xml:space="preserve">torque </w:t>
+            </w:r>
+            <w:proofErr w:type="gramStart"/>
+            <w:r>
+              <w:rPr>
+                <w:lang w:val="en-GB"/>
+              </w:rPr>
+              <w:t>constant,</w:t>
+            </w:r>
+            <w:proofErr w:type="gramEnd"/>
+            <w:r>
+              <w:rPr>
+                <w:lang w:val="en-GB"/>
+              </w:rPr>
+              <w:t xml:space="preserve"> and mechanical </w:t>
+            </w:r>
+            <w:r>
+              <w:rPr>
+                <w:lang w:val="en-GB"/>
+              </w:rPr>
+              <w:t>parameters</w:t>
+            </w:r>
+            <w:r>
+              <w:rPr>
+                <w:lang w:val="en-GB"/>
+              </w:rPr>
+              <w:t>.</w:t>
+            </w:r>
+            <w:r>
+              <w:rPr>
+                <w:lang w:val="en-GB"/>
+              </w:rPr>
+              <w:t xml:space="preserve"> So we apply </w:t>
             </w:r>
             <m:oMath>
               <m:sSub>
@@ -3338,7 +4573,6 @@
                   <m:ctrlPr>
                     <w:rPr>
                       <w:rFonts w:ascii="Cambria Math" w:hAnsi="Cambria Math"/>
-                      <w:b/>
                       <w:i/>
                       <w:lang w:val="en-GB"/>
                     </w:rPr>
@@ -3346,26 +4580,20 @@
                 </m:sSubPr>
                 <m:e>
                   <m:r>
-                    <m:rPr>
-                      <m:sty m:val="bi"/>
-                    </m:rPr>
-                    <w:rPr>
-                      <w:rFonts w:ascii="Cambria Math" w:hAnsi="Cambria Math"/>
-                      <w:lang w:val="en-GB"/>
-                    </w:rPr>
-                    <m:t>r</m:t>
+                    <w:rPr>
+                      <w:rFonts w:ascii="Cambria Math" w:hAnsi="Cambria Math"/>
+                      <w:lang w:val="en-GB"/>
+                    </w:rPr>
+                    <m:t>i</m:t>
                   </m:r>
                 </m:e>
                 <m:sub>
                   <m:r>
-                    <m:rPr>
-                      <m:sty m:val="bi"/>
-                    </m:rPr>
-                    <w:rPr>
-                      <w:rFonts w:ascii="Cambria Math" w:hAnsi="Cambria Math"/>
-                      <w:lang w:val="en-GB"/>
-                    </w:rPr>
-                    <m:t>s</m:t>
+                    <w:rPr>
+                      <w:rFonts w:ascii="Cambria Math" w:hAnsi="Cambria Math"/>
+                      <w:lang w:val="en-GB"/>
+                    </w:rPr>
+                    <m:t>qs</m:t>
                   </m:r>
                 </m:sub>
               </m:sSub>
@@ -3375,39 +4603,53 @@
                 <w:rFonts w:eastAsiaTheme="minorEastAsia"/>
                 <w:lang w:val="en-GB"/>
               </w:rPr>
-              <w:t xml:space="preserve">                                                                                                                    </w:t>
-            </w:r>
-            <w:r>
-              <w:rPr>
-                <w:lang w:val="en-GB"/>
-              </w:rPr>
-              <w:t>To avoid error caused by</w:t>
-            </w:r>
-            <w:r>
-              <w:rPr>
-                <w:lang w:val="en-GB"/>
-              </w:rPr>
-              <w:t xml:space="preserve"> rotor movements, resistance is </w:t>
-            </w:r>
-            <w:r>
-              <w:rPr>
-                <w:lang w:val="en-GB"/>
-              </w:rPr>
-              <w:t xml:space="preserve">measured by applying a </w:t>
-            </w:r>
-            <w:r>
-              <w:rPr>
-                <w:i/>
-                <w:lang w:val="en-GB"/>
-              </w:rPr>
-              <w:t>d-axis voltage pulses</w:t>
-            </w:r>
-            <w:r>
-              <w:rPr>
-                <w:lang w:val="en-GB"/>
-              </w:rPr>
-              <w:t xml:space="preserve"> as shown:</w:t>
-            </w:r>
+              <w:t xml:space="preserve"> current when </w:t>
+            </w:r>
+            <m:oMath>
+              <m:sSub>
+                <m:sSubPr>
+                  <m:ctrlPr>
+                    <w:rPr>
+                      <w:rFonts w:ascii="Cambria Math" w:hAnsi="Cambria Math"/>
+                      <w:i/>
+                      <w:lang w:val="en-GB"/>
+                    </w:rPr>
+                  </m:ctrlPr>
+                </m:sSubPr>
+                <m:e>
+                  <m:r>
+                    <w:rPr>
+                      <w:rFonts w:ascii="Cambria Math" w:hAnsi="Cambria Math"/>
+                      <w:lang w:val="en-GB"/>
+                    </w:rPr>
+                    <m:t>i</m:t>
+                  </m:r>
+                </m:e>
+                <m:sub>
+                  <m:r>
+                    <w:rPr>
+                      <w:rFonts w:ascii="Cambria Math" w:hAnsi="Cambria Math"/>
+                      <w:lang w:val="en-GB"/>
+                    </w:rPr>
+                    <m:t>ds</m:t>
+                  </m:r>
+                </m:sub>
+              </m:sSub>
+            </m:oMath>
+            <w:r>
+              <w:rPr>
+                <w:rFonts w:eastAsiaTheme="minorEastAsia"/>
+                <w:lang w:val="en-GB"/>
+              </w:rPr>
+              <w:t xml:space="preserve"> is set to zero.</w:t>
+            </w:r>
+          </w:p>
+          <w:p>
+            <w:pPr>
+              <w:rPr>
+                <w:lang w:val="en-GB"/>
+              </w:rPr>
+            </w:pPr>
           </w:p>
           <w:p>
             <w:pPr>
@@ -3423,9 +4665,9 @@
               </w:rPr>
               <w:drawing>
                 <wp:inline distT="0" distB="0" distL="0" distR="0">
-                  <wp:extent cx="1615440" cy="1249680"/>
-                  <wp:effectExtent l="19050" t="0" r="3810" b="0"/>
-                  <wp:docPr id="52" name="Resim 52"/>
+                  <wp:extent cx="3817620" cy="2964180"/>
+                  <wp:effectExtent l="19050" t="0" r="0" b="0"/>
+                  <wp:docPr id="18" name="Resim 1"/>
                   <wp:cNvGraphicFramePr>
                     <a:graphicFrameLocks xmlns:a="http://schemas.openxmlformats.org/drawingml/2006/main" noChangeAspect="1"/>
                   </wp:cNvGraphicFramePr>
@@ -3433,13 +4675,13 @@
                     <a:graphicData uri="http://schemas.openxmlformats.org/drawingml/2006/picture">
                       <pic:pic xmlns:pic="http://schemas.openxmlformats.org/drawingml/2006/picture">
                         <pic:nvPicPr>
-                          <pic:cNvPr id="0" name="Picture 52"/>
+                          <pic:cNvPr id="0" name="Picture 1"/>
                           <pic:cNvPicPr>
                             <a:picLocks noChangeAspect="1" noChangeArrowheads="1"/>
                           </pic:cNvPicPr>
                         </pic:nvPicPr>
                         <pic:blipFill>
-                          <a:blip r:embed="rId15" cstate="print"/>
+                          <a:blip r:embed="rId21" cstate="print"/>
                           <a:srcRect/>
                           <a:stretch>
                             <a:fillRect/>
@@ -3448,7 +4690,7 @@
                         <pic:spPr bwMode="auto">
                           <a:xfrm>
                             <a:off x="0" y="0"/>
-                            <a:ext cx="1615440" cy="1249680"/>
+                            <a:ext cx="3817620" cy="2964180"/>
                           </a:xfrm>
                           <a:prstGeom prst="rect">
                             <a:avLst/>
@@ -3467,24 +4709,111 @@
                 </wp:inline>
               </w:drawing>
             </w:r>
-            <w:r>
-              <w:rPr>
-                <w:lang w:val="en-GB"/>
-              </w:rPr>
-              <w:t xml:space="preserve">           </w:t>
-            </w:r>
-            <w:r>
-              <w:rPr>
-                <w:lang w:val="en-GB"/>
-              </w:rPr>
-              <w:sym w:font="Wingdings" w:char="F0E0"/>
-            </w:r>
-            <w:r>
-              <w:rPr>
-                <w:lang w:val="en-GB"/>
-              </w:rPr>
-              <w:t xml:space="preserve">     </w:t>
-            </w:r>
+          </w:p>
+          <w:p>
+            <w:pPr>
+              <w:jc w:val="center"/>
+              <w:rPr>
+                <w:lang w:val="en-GB"/>
+              </w:rPr>
+            </w:pPr>
+          </w:p>
+          <w:p>
+            <w:pPr>
+              <w:rPr>
+                <w:lang w:val="en-GB"/>
+              </w:rPr>
+            </w:pPr>
+            <w:r>
+              <w:rPr>
+                <w:lang w:val="en-GB"/>
+              </w:rPr>
+              <w:t xml:space="preserve">Note that </w:t>
+            </w:r>
+            <m:oMath>
+              <m:sSub>
+                <m:sSubPr>
+                  <m:ctrlPr>
+                    <w:rPr>
+                      <w:rFonts w:ascii="Cambria Math" w:hAnsi="Cambria Math"/>
+                      <w:i/>
+                      <w:lang w:val="en-GB"/>
+                    </w:rPr>
+                  </m:ctrlPr>
+                </m:sSubPr>
+                <m:e>
+                  <m:r>
+                    <w:rPr>
+                      <w:rFonts w:ascii="Cambria Math" w:hAnsi="Cambria Math"/>
+                      <w:lang w:val="en-GB"/>
+                    </w:rPr>
+                    <m:t>w</m:t>
+                  </m:r>
+                </m:e>
+                <m:sub>
+                  <m:r>
+                    <w:rPr>
+                      <w:rFonts w:ascii="Cambria Math" w:hAnsi="Cambria Math"/>
+                      <w:lang w:val="en-GB"/>
+                    </w:rPr>
+                    <m:t>1</m:t>
+                  </m:r>
+                </m:sub>
+              </m:sSub>
+            </m:oMath>
+            <w:r>
+              <w:rPr>
+                <w:rFonts w:eastAsiaTheme="minorEastAsia"/>
+                <w:lang w:val="en-GB"/>
+              </w:rPr>
+              <w:t xml:space="preserve"> </w:t>
+            </w:r>
+            <w:r>
+              <w:rPr>
+                <w:lang w:val="en-GB"/>
+              </w:rPr>
+              <w:t>is approximately half of the rated speed because the integrator voltages are limited to half of the rated phase voltage.</w:t>
+            </w:r>
+          </w:p>
+          <w:p>
+            <w:pPr>
+              <w:rPr>
+                <w:lang w:val="en-GB"/>
+              </w:rPr>
+            </w:pPr>
+          </w:p>
+          <w:p>
+            <w:pPr>
+              <w:rPr>
+                <w:lang w:val="en-GB"/>
+              </w:rPr>
+            </w:pPr>
+            <w:r>
+              <w:rPr>
+                <w:lang w:val="en-GB"/>
+              </w:rPr>
+              <w:t>@t=t1, Back EMF</w:t>
+            </w:r>
+            <w:r>
+              <w:rPr>
+                <w:lang w:val="en-GB"/>
+              </w:rPr>
+              <w:t xml:space="preserve"> - torque</w:t>
+            </w:r>
+            <w:r>
+              <w:rPr>
+                <w:lang w:val="en-GB"/>
+              </w:rPr>
+              <w:t xml:space="preserve"> constant, and PM flux are estimated as:</w:t>
+            </w:r>
+          </w:p>
+          <w:p>
+            <w:pPr>
+              <w:jc w:val="center"/>
+              <w:rPr>
+                <w:lang w:val="en-GB"/>
+              </w:rPr>
+            </w:pPr>
             <w:r>
               <w:rPr>
                 <w:noProof/>
@@ -3492,9 +4821,9 @@
               </w:rPr>
               <w:drawing>
                 <wp:inline distT="0" distB="0" distL="0" distR="0">
-                  <wp:extent cx="954405" cy="365760"/>
+                  <wp:extent cx="2274570" cy="422910"/>
                   <wp:effectExtent l="19050" t="0" r="0" b="0"/>
-                  <wp:docPr id="55" name="Resim 55"/>
+                  <wp:docPr id="19" name="Resim 4"/>
                   <wp:cNvGraphicFramePr>
                     <a:graphicFrameLocks xmlns:a="http://schemas.openxmlformats.org/drawingml/2006/main" noChangeAspect="1"/>
                   </wp:cNvGraphicFramePr>
@@ -3502,13 +4831,13 @@
                     <a:graphicData uri="http://schemas.openxmlformats.org/drawingml/2006/picture">
                       <pic:pic xmlns:pic="http://schemas.openxmlformats.org/drawingml/2006/picture">
                         <pic:nvPicPr>
-                          <pic:cNvPr id="0" name="Picture 55"/>
+                          <pic:cNvPr id="0" name="Picture 4"/>
                           <pic:cNvPicPr>
                             <a:picLocks noChangeAspect="1" noChangeArrowheads="1"/>
                           </pic:cNvPicPr>
                         </pic:nvPicPr>
                         <pic:blipFill>
-                          <a:blip r:embed="rId16" cstate="print"/>
+                          <a:blip r:embed="rId22" cstate="print"/>
                           <a:srcRect/>
                           <a:stretch>
                             <a:fillRect/>
@@ -3517,7 +4846,7 @@
                         <pic:spPr bwMode="auto">
                           <a:xfrm>
                             <a:off x="0" y="0"/>
-                            <a:ext cx="954405" cy="365760"/>
+                            <a:ext cx="2274570" cy="422910"/>
                           </a:xfrm>
                           <a:prstGeom prst="rect">
                             <a:avLst/>
@@ -3539,305 +4868,21 @@
           </w:p>
           <w:p>
             <w:pPr>
-              <w:rPr>
-                <w:b/>
-                <w:lang w:val="en-GB"/>
-              </w:rPr>
-            </w:pPr>
-          </w:p>
-          <w:p>
-            <w:pPr>
-              <w:rPr>
-                <w:b/>
-                <w:lang w:val="en-GB"/>
-              </w:rPr>
-            </w:pPr>
-          </w:p>
-          <w:p>
-            <w:pPr>
-              <w:rPr>
-                <w:b/>
-                <w:lang w:val="en-GB"/>
-              </w:rPr>
-            </w:pPr>
-            <w:r>
-              <w:rPr>
-                <w:b/>
-                <w:lang w:val="en-GB"/>
-              </w:rPr>
-              <w:t>B) Inductances (</w:t>
-            </w:r>
-            <m:oMath>
-              <m:sSub>
-                <m:sSubPr>
-                  <m:ctrlPr>
-                    <w:rPr>
-                      <w:rFonts w:ascii="Cambria Math" w:hAnsi="Cambria Math"/>
-                      <w:b/>
-                      <w:i/>
-                      <w:lang w:val="en-GB"/>
-                    </w:rPr>
-                  </m:ctrlPr>
-                </m:sSubPr>
-                <m:e>
-                  <m:r>
-                    <m:rPr>
-                      <m:sty m:val="bi"/>
-                    </m:rPr>
-                    <w:rPr>
-                      <w:rFonts w:ascii="Cambria Math" w:hAnsi="Cambria Math"/>
-                      <w:lang w:val="en-GB"/>
-                    </w:rPr>
-                    <m:t>L</m:t>
-                  </m:r>
-                </m:e>
-                <m:sub>
-                  <m:r>
-                    <m:rPr>
-                      <m:sty m:val="bi"/>
-                    </m:rPr>
-                    <w:rPr>
-                      <w:rFonts w:ascii="Cambria Math" w:hAnsi="Cambria Math"/>
-                      <w:lang w:val="en-GB"/>
-                    </w:rPr>
-                    <m:t>ds</m:t>
-                  </m:r>
-                </m:sub>
-              </m:sSub>
-              <m:r>
-                <m:rPr>
-                  <m:sty m:val="bi"/>
-                </m:rPr>
-                <w:rPr>
-                  <w:rFonts w:ascii="Cambria Math" w:hAnsi="Cambria Math"/>
-                  <w:lang w:val="en-GB"/>
-                </w:rPr>
-                <m:t xml:space="preserve"> , </m:t>
-              </m:r>
-              <m:sSub>
-                <m:sSubPr>
-                  <m:ctrlPr>
-                    <w:rPr>
-                      <w:rFonts w:ascii="Cambria Math" w:hAnsi="Cambria Math"/>
-                      <w:b/>
-                      <w:i/>
-                      <w:lang w:val="en-GB"/>
-                    </w:rPr>
-                  </m:ctrlPr>
-                </m:sSubPr>
-                <m:e>
-                  <m:r>
-                    <m:rPr>
-                      <m:sty m:val="bi"/>
-                    </m:rPr>
-                    <w:rPr>
-                      <w:rFonts w:ascii="Cambria Math" w:hAnsi="Cambria Math"/>
-                      <w:lang w:val="en-GB"/>
-                    </w:rPr>
-                    <m:t>L</m:t>
-                  </m:r>
-                </m:e>
-                <m:sub>
-                  <m:r>
-                    <m:rPr>
-                      <m:sty m:val="bi"/>
-                    </m:rPr>
-                    <w:rPr>
-                      <w:rFonts w:ascii="Cambria Math" w:hAnsi="Cambria Math"/>
-                      <w:lang w:val="en-GB"/>
-                    </w:rPr>
-                    <m:t>qs</m:t>
-                  </m:r>
-                </m:sub>
-              </m:sSub>
-            </m:oMath>
-            <w:r>
-              <w:rPr>
-                <w:b/>
-                <w:lang w:val="en-GB"/>
-              </w:rPr>
-              <w:t>)</w:t>
-            </w:r>
-          </w:p>
-          <w:p>
-            <w:pPr>
-              <w:rPr>
-                <w:lang w:val="en-GB"/>
-              </w:rPr>
-            </w:pPr>
-            <w:r>
-              <w:rPr>
-                <w:lang w:val="en-GB"/>
-              </w:rPr>
-              <w:t>The inductances are measure</w:t>
-            </w:r>
-            <w:r>
-              <w:rPr>
-                <w:lang w:val="en-GB"/>
-              </w:rPr>
-              <w:t xml:space="preserve">d by applying voltage pulses to the q-and d-axes, and the </w:t>
-            </w:r>
-            <w:r>
-              <w:rPr>
-                <w:lang w:val="en-GB"/>
-              </w:rPr>
-              <w:t>peak currents are then measured for calculating the inductances.</w:t>
-            </w:r>
-          </w:p>
-          <w:p>
-            <w:pPr>
-              <w:rPr>
-                <w:sz w:val="20"/>
-                <w:szCs w:val="20"/>
-                <w:lang w:val="en-GB"/>
-              </w:rPr>
-            </w:pPr>
-            <w:r>
-              <w:rPr>
-                <w:b/>
+              <w:jc w:val="center"/>
+              <w:rPr>
+                <w:lang w:val="en-GB"/>
+              </w:rPr>
+            </w:pPr>
+            <w:r>
+              <w:rPr>
                 <w:noProof/>
                 <w:lang w:val="tr-TR" w:eastAsia="tr-TR"/>
               </w:rPr>
-              <w:pict>
-                <v:shapetype id="_x0000_t202" coordsize="21600,21600" o:spt="202" path="m,l,21600r21600,l21600,xe">
-                  <v:stroke joinstyle="miter"/>
-                  <v:path gradientshapeok="t" o:connecttype="rect"/>
-                </v:shapetype>
-                <v:shape id="_x0000_s1038" type="#_x0000_t202" style="position:absolute;margin-left:249.35pt;margin-top:116.3pt;width:104.25pt;height:22.05pt;z-index:251667456;mso-width-relative:margin;mso-height-relative:margin">
-                  <v:textbox style="mso-next-textbox:#_x0000_s1038">
-                    <w:txbxContent>
-                      <w:p>
-                        <w:pPr>
-                          <w:rPr>
-                            <w:lang w:val="tr-TR"/>
-                          </w:rPr>
-                        </w:pPr>
-                        <w:proofErr w:type="spellStart"/>
-                        <w:r>
-                          <w:rPr>
-                            <w:lang w:val="tr-TR"/>
-                          </w:rPr>
-                          <w:t>Measure</w:t>
-                        </w:r>
-                        <w:proofErr w:type="spellEnd"/>
-                        <w:r>
-                          <w:rPr>
-                            <w:lang w:val="tr-TR"/>
-                          </w:rPr>
-                          <w:t xml:space="preserve"> </w:t>
-                        </w:r>
-                        <w:proofErr w:type="spellStart"/>
-                        <w:r>
-                          <w:rPr>
-                            <w:lang w:val="tr-TR"/>
-                          </w:rPr>
-                          <w:t>the</w:t>
-                        </w:r>
-                        <w:proofErr w:type="spellEnd"/>
-                        <w:r>
-                          <w:rPr>
-                            <w:lang w:val="tr-TR"/>
-                          </w:rPr>
-                          <w:t xml:space="preserve"> </w:t>
-                        </w:r>
-                        <w:proofErr w:type="spellStart"/>
-                        <w:r>
-                          <w:rPr>
-                            <w:lang w:val="tr-TR"/>
-                          </w:rPr>
-                          <w:t>peaks</w:t>
-                        </w:r>
-                        <w:proofErr w:type="spellEnd"/>
-                      </w:p>
-                    </w:txbxContent>
-                  </v:textbox>
-                </v:shape>
-              </w:pict>
-            </w:r>
-            <w:r>
-              <w:rPr>
-                <w:noProof/>
-                <w:sz w:val="20"/>
-                <w:szCs w:val="20"/>
-                <w:lang w:val="en-GB"/>
-              </w:rPr>
-              <w:pict>
-                <v:shape id="_x0000_s1037" type="#_x0000_t202" style="position:absolute;margin-left:249.35pt;margin-top:28.55pt;width:46.25pt;height:22.05pt;z-index:251666432;mso-width-relative:margin;mso-height-relative:margin">
-                  <v:textbox style="mso-next-textbox:#_x0000_s1037">
-                    <w:txbxContent>
-                      <w:p>
-                        <w:pPr>
-                          <w:rPr>
-                            <w:lang w:val="tr-TR"/>
-                          </w:rPr>
-                        </w:pPr>
-                        <w:proofErr w:type="spellStart"/>
-                        <w:r>
-                          <w:rPr>
-                            <w:lang w:val="tr-TR"/>
-                          </w:rPr>
-                          <w:t>Excite</w:t>
-                        </w:r>
-                        <w:proofErr w:type="spellEnd"/>
-                      </w:p>
-                    </w:txbxContent>
-                  </v:textbox>
-                </v:shape>
-              </w:pict>
-            </w:r>
-            <w:r>
-              <w:rPr>
-                <w:b/>
-                <w:noProof/>
-                <w:lang w:val="tr-TR" w:eastAsia="tr-TR"/>
-              </w:rPr>
-              <w:pict>
-                <v:shape id="_x0000_s1036" type="#_x0000_t32" style="position:absolute;margin-left:223.1pt;margin-top:126.8pt;width:26.25pt;height:0;z-index:251664384" o:connectortype="straight" strokecolor="red">
-                  <v:stroke endarrow="block"/>
-                </v:shape>
-              </w:pict>
-            </w:r>
-            <w:r>
-              <w:rPr>
-                <w:b/>
-                <w:noProof/>
-                <w:lang w:val="tr-TR" w:eastAsia="tr-TR"/>
-              </w:rPr>
-              <w:pict>
-                <v:shape id="_x0000_s1035" type="#_x0000_t32" style="position:absolute;margin-left:223.1pt;margin-top:39.05pt;width:26.25pt;height:0;z-index:251663360" o:connectortype="straight" strokecolor="red">
-                  <v:stroke endarrow="block"/>
-                </v:shape>
-              </w:pict>
-            </w:r>
-            <w:r>
-              <w:rPr>
-                <w:b/>
-                <w:noProof/>
-                <w:lang w:val="tr-TR" w:eastAsia="tr-TR"/>
-              </w:rPr>
-              <w:pict>
-                <v:roundrect id="_x0000_s1034" style="position:absolute;margin-left:-.4pt;margin-top:87.05pt;width:223.5pt;height:88.5pt;z-index:251662336" arcsize="10923f" filled="f" strokecolor="red"/>
-              </w:pict>
-            </w:r>
-            <w:r>
-              <w:rPr>
-                <w:noProof/>
-                <w:lang w:val="tr-TR" w:eastAsia="tr-TR"/>
-              </w:rPr>
-              <w:pict>
-                <v:roundrect id="_x0000_s1033" style="position:absolute;margin-left:-.4pt;margin-top:2.3pt;width:223.5pt;height:78pt;z-index:251661312" arcsize="10923f" filled="f" strokecolor="red"/>
-              </w:pict>
-            </w:r>
-            <w:r>
-              <w:rPr>
-                <w:noProof/>
-                <w:lang w:val="tr-TR" w:eastAsia="tr-TR"/>
-              </w:rPr>
               <w:drawing>
                 <wp:inline distT="0" distB="0" distL="0" distR="0">
-                  <wp:extent cx="2806065" cy="2194560"/>
-                  <wp:effectExtent l="19050" t="0" r="0" b="0"/>
-                  <wp:docPr id="58" name="Resim 58"/>
+                  <wp:extent cx="777240" cy="205740"/>
+                  <wp:effectExtent l="19050" t="0" r="3810" b="0"/>
+                  <wp:docPr id="20" name="Resim 7"/>
                   <wp:cNvGraphicFramePr>
                     <a:graphicFrameLocks xmlns:a="http://schemas.openxmlformats.org/drawingml/2006/main" noChangeAspect="1"/>
                   </wp:cNvGraphicFramePr>
@@ -3845,13 +4890,13 @@
                     <a:graphicData uri="http://schemas.openxmlformats.org/drawingml/2006/picture">
                       <pic:pic xmlns:pic="http://schemas.openxmlformats.org/drawingml/2006/picture">
                         <pic:nvPicPr>
-                          <pic:cNvPr id="0" name="Picture 58"/>
+                          <pic:cNvPr id="0" name="Picture 7"/>
                           <pic:cNvPicPr>
                             <a:picLocks noChangeAspect="1" noChangeArrowheads="1"/>
                           </pic:cNvPicPr>
                         </pic:nvPicPr>
                         <pic:blipFill>
-                          <a:blip r:embed="rId17" cstate="print"/>
+                          <a:blip r:embed="rId23" cstate="print"/>
                           <a:srcRect/>
                           <a:stretch>
                             <a:fillRect/>
@@ -3860,7 +4905,7 @@
                         <pic:spPr bwMode="auto">
                           <a:xfrm>
                             <a:off x="0" y="0"/>
-                            <a:ext cx="2806065" cy="2194560"/>
+                            <a:ext cx="777240" cy="205740"/>
                           </a:xfrm>
                           <a:prstGeom prst="rect">
                             <a:avLst/>
@@ -3879,108 +4924,23 @@
                 </wp:inline>
               </w:drawing>
             </w:r>
-            <w:r>
-              <w:rPr>
-                <w:lang w:val="en-GB"/>
-              </w:rPr>
-              <w:t xml:space="preserve">       </w:t>
-            </w:r>
-            <w:r>
-              <w:rPr>
-                <w:sz w:val="20"/>
-                <w:szCs w:val="20"/>
-                <w:lang w:val="en-GB"/>
-              </w:rPr>
-              <w:sym w:font="Wingdings" w:char="F0E0"/>
-            </w:r>
-            <w:r>
-              <w:rPr>
-                <w:sz w:val="20"/>
-                <w:szCs w:val="20"/>
-                <w:lang w:val="en-GB"/>
-              </w:rPr>
-              <w:t xml:space="preserve">h&lt;100us, d axis excitation time x2       </w:t>
-            </w:r>
-          </w:p>
-          <w:p>
-            <w:pPr>
-              <w:rPr>
-                <w:sz w:val="20"/>
-                <w:szCs w:val="20"/>
-                <w:lang w:val="en-GB"/>
-              </w:rPr>
-            </w:pPr>
-            <w:r>
-              <w:rPr>
-                <w:sz w:val="20"/>
-                <w:szCs w:val="20"/>
-                <w:lang w:val="en-GB"/>
-              </w:rPr>
-              <w:t xml:space="preserve">                                                                                                              </w:t>
-            </w:r>
-            <w:proofErr w:type="gramStart"/>
-            <w:r>
-              <w:rPr>
-                <w:sz w:val="20"/>
-                <w:szCs w:val="20"/>
-                <w:lang w:val="en-GB"/>
-              </w:rPr>
-              <w:t>of</w:t>
-            </w:r>
-            <w:proofErr w:type="gramEnd"/>
-            <w:r>
-              <w:rPr>
-                <w:sz w:val="20"/>
-                <w:szCs w:val="20"/>
-                <w:lang w:val="en-GB"/>
-              </w:rPr>
-              <w:t xml:space="preserve"> q axis excitation. Because of                    </w:t>
-            </w:r>
-          </w:p>
-          <w:p>
-            <w:pPr>
-              <w:rPr>
-                <w:sz w:val="20"/>
-                <w:szCs w:val="20"/>
-                <w:lang w:val="en-GB"/>
-              </w:rPr>
-            </w:pPr>
-            <w:r>
-              <w:rPr>
-                <w:sz w:val="20"/>
-                <w:szCs w:val="20"/>
-                <w:lang w:val="en-GB"/>
-              </w:rPr>
-              <w:t xml:space="preserve">                                                                                                              Preventing the rotor movement.</w:t>
-            </w:r>
-            <w:r>
-              <w:rPr>
-                <w:sz w:val="20"/>
-                <w:szCs w:val="20"/>
-                <w:lang w:val="en-GB"/>
-              </w:rPr>
-              <w:t xml:space="preserve">          </w:t>
-            </w:r>
-          </w:p>
-          <w:p>
-            <w:pPr>
-              <w:rPr>
-                <w:sz w:val="20"/>
-                <w:szCs w:val="20"/>
-                <w:lang w:val="en-GB"/>
-              </w:rPr>
-            </w:pPr>
-            <w:r>
-              <w:rPr>
-                <w:sz w:val="20"/>
-                <w:szCs w:val="20"/>
-                <w:lang w:val="en-GB"/>
-              </w:rPr>
-              <w:t xml:space="preserve">                                                                                                              Resistance drop neglected.</w:t>
-            </w:r>
-          </w:p>
-          <w:p>
-            <w:pPr>
+          </w:p>
+          <w:p>
+            <w:pPr>
+              <w:rPr>
+                <w:lang w:val="en-GB"/>
+              </w:rPr>
+            </w:pPr>
+            <w:r>
+              <w:rPr>
+                <w:lang w:val="en-GB"/>
+              </w:rPr>
+              <w:t>@t=t2, calculate:</w:t>
+            </w:r>
+          </w:p>
+          <w:p>
+            <w:pPr>
+              <w:jc w:val="center"/>
               <w:rPr>
                 <w:lang w:val="en-GB"/>
               </w:rPr>
@@ -3990,325 +4950,12 @@
                 <w:noProof/>
                 <w:lang w:val="tr-TR" w:eastAsia="tr-TR"/>
               </w:rPr>
-              <w:t>The d-q axes voltages are simplified as:</w:t>
-            </w:r>
-          </w:p>
-          <w:p>
-            <w:pPr>
-              <w:rPr>
-                <w:b/>
-                <w:lang w:val="en-GB"/>
-              </w:rPr>
-            </w:pPr>
-          </w:p>
-          <w:p>
-            <w:pPr>
-              <w:rPr>
-                <w:rFonts w:eastAsiaTheme="minorEastAsia"/>
-                <w:lang w:val="en-GB"/>
-              </w:rPr>
-            </w:pPr>
-            <m:oMathPara>
-              <m:oMath>
-                <m:sSub>
-                  <m:sSubPr>
-                    <m:ctrlPr>
-                      <w:rPr>
-                        <w:rFonts w:ascii="Cambria Math" w:hAnsi="Cambria Math"/>
-                        <w:i/>
-                        <w:lang w:val="en-GB"/>
-                      </w:rPr>
-                    </m:ctrlPr>
-                  </m:sSubPr>
-                  <m:e>
-                    <m:sSubSup>
-                      <m:sSubSupPr>
-                        <m:ctrlPr>
-                          <w:rPr>
-                            <w:rFonts w:ascii="Cambria Math" w:hAnsi="Cambria Math"/>
-                            <w:i/>
-                            <w:lang w:val="en-GB"/>
-                          </w:rPr>
-                        </m:ctrlPr>
-                      </m:sSubSupPr>
-                      <m:e>
-                        <m:r>
-                          <w:rPr>
-                            <w:rFonts w:ascii="Cambria Math" w:hAnsi="Cambria Math"/>
-                            <w:lang w:val="en-GB"/>
-                          </w:rPr>
-                          <m:t>v</m:t>
-                        </m:r>
-                      </m:e>
-                      <m:sub>
-                        <m:r>
-                          <w:rPr>
-                            <w:rFonts w:ascii="Cambria Math" w:hAnsi="Cambria Math"/>
-                            <w:lang w:val="en-GB"/>
-                          </w:rPr>
-                          <m:t>qs</m:t>
-                        </m:r>
-                      </m:sub>
-                      <m:sup>
-                        <m:r>
-                          <w:rPr>
-                            <w:rFonts w:ascii="Cambria Math" w:hAnsi="Cambria Math"/>
-                            <w:lang w:val="en-GB"/>
-                          </w:rPr>
-                          <m:t>r</m:t>
-                        </m:r>
-                      </m:sup>
-                    </m:sSubSup>
-                    <m:r>
-                      <w:rPr>
-                        <w:rFonts w:ascii="Cambria Math" w:hAnsi="Cambria Math"/>
-                        <w:lang w:val="en-GB"/>
-                      </w:rPr>
-                      <m:t xml:space="preserve"> ≅</m:t>
-                    </m:r>
-                    <m:r>
-                      <w:rPr>
-                        <w:rFonts w:ascii="Cambria Math" w:hAnsi="Cambria Math"/>
-                        <w:lang w:val="en-GB"/>
-                      </w:rPr>
-                      <m:t>L</m:t>
-                    </m:r>
-                  </m:e>
-                  <m:sub>
-                    <m:r>
-                      <w:rPr>
-                        <w:rFonts w:ascii="Cambria Math" w:hAnsi="Cambria Math"/>
-                        <w:lang w:val="en-GB"/>
-                      </w:rPr>
-                      <m:t>q</m:t>
-                    </m:r>
-                    <m:r>
-                      <w:rPr>
-                        <w:rFonts w:ascii="Cambria Math" w:hAnsi="Cambria Math"/>
-                        <w:lang w:val="en-GB"/>
-                      </w:rPr>
-                      <m:t>s</m:t>
-                    </m:r>
-                  </m:sub>
-                </m:sSub>
-                <m:r>
-                  <w:rPr>
-                    <w:rFonts w:ascii="Cambria Math" w:hAnsi="Cambria Math"/>
-                    <w:lang w:val="en-GB"/>
-                  </w:rPr>
-                  <m:t xml:space="preserve"> .s.</m:t>
-                </m:r>
-                <m:sSubSup>
-                  <m:sSubSupPr>
-                    <m:ctrlPr>
-                      <w:rPr>
-                        <w:rFonts w:ascii="Cambria Math" w:hAnsi="Cambria Math"/>
-                        <w:i/>
-                        <w:lang w:val="en-GB"/>
-                      </w:rPr>
-                    </m:ctrlPr>
-                  </m:sSubSupPr>
-                  <m:e>
-                    <m:r>
-                      <w:rPr>
-                        <w:rFonts w:ascii="Cambria Math" w:hAnsi="Cambria Math"/>
-                        <w:lang w:val="en-GB"/>
-                      </w:rPr>
-                      <m:t>i</m:t>
-                    </m:r>
-                  </m:e>
-                  <m:sub>
-                    <m:r>
-                      <w:rPr>
-                        <w:rFonts w:ascii="Cambria Math" w:hAnsi="Cambria Math"/>
-                        <w:lang w:val="en-GB"/>
-                      </w:rPr>
-                      <m:t>qs</m:t>
-                    </m:r>
-                  </m:sub>
-                  <m:sup>
-                    <m:r>
-                      <w:rPr>
-                        <w:rFonts w:ascii="Cambria Math" w:hAnsi="Cambria Math"/>
-                        <w:lang w:val="en-GB"/>
-                      </w:rPr>
-                      <m:t>r</m:t>
-                    </m:r>
-                  </m:sup>
-                </m:sSubSup>
-              </m:oMath>
-            </m:oMathPara>
-          </w:p>
-          <w:p>
-            <w:pPr>
-              <w:rPr>
-                <w:rFonts w:eastAsiaTheme="minorEastAsia"/>
-                <w:lang w:val="en-GB"/>
-              </w:rPr>
-            </w:pPr>
-            <m:oMathPara>
-              <m:oMath>
-                <m:sSub>
-                  <m:sSubPr>
-                    <m:ctrlPr>
-                      <w:rPr>
-                        <w:rFonts w:ascii="Cambria Math" w:hAnsi="Cambria Math"/>
-                        <w:i/>
-                        <w:lang w:val="en-GB"/>
-                      </w:rPr>
-                    </m:ctrlPr>
-                  </m:sSubPr>
-                  <m:e>
-                    <m:sSubSup>
-                      <m:sSubSupPr>
-                        <m:ctrlPr>
-                          <w:rPr>
-                            <w:rFonts w:ascii="Cambria Math" w:hAnsi="Cambria Math"/>
-                            <w:i/>
-                            <w:lang w:val="en-GB"/>
-                          </w:rPr>
-                        </m:ctrlPr>
-                      </m:sSubSupPr>
-                      <m:e>
-                        <m:r>
-                          <w:rPr>
-                            <w:rFonts w:ascii="Cambria Math" w:hAnsi="Cambria Math"/>
-                            <w:lang w:val="en-GB"/>
-                          </w:rPr>
-                          <m:t>v</m:t>
-                        </m:r>
-                      </m:e>
-                      <m:sub>
-                        <m:r>
-                          <w:rPr>
-                            <w:rFonts w:ascii="Cambria Math" w:hAnsi="Cambria Math"/>
-                            <w:lang w:val="en-GB"/>
-                          </w:rPr>
-                          <m:t>ds</m:t>
-                        </m:r>
-                      </m:sub>
-                      <m:sup>
-                        <m:r>
-                          <w:rPr>
-                            <w:rFonts w:ascii="Cambria Math" w:hAnsi="Cambria Math"/>
-                            <w:lang w:val="en-GB"/>
-                          </w:rPr>
-                          <m:t>r</m:t>
-                        </m:r>
-                      </m:sup>
-                    </m:sSubSup>
-                    <m:r>
-                      <w:rPr>
-                        <w:rFonts w:ascii="Cambria Math" w:hAnsi="Cambria Math"/>
-                        <w:lang w:val="en-GB"/>
-                      </w:rPr>
-                      <m:t xml:space="preserve"> ≅</m:t>
-                    </m:r>
-                    <m:r>
-                      <w:rPr>
-                        <w:rFonts w:ascii="Cambria Math" w:hAnsi="Cambria Math"/>
-                        <w:lang w:val="en-GB"/>
-                      </w:rPr>
-                      <m:t>L</m:t>
-                    </m:r>
-                  </m:e>
-                  <m:sub>
-                    <m:r>
-                      <w:rPr>
-                        <w:rFonts w:ascii="Cambria Math" w:hAnsi="Cambria Math"/>
-                        <w:lang w:val="en-GB"/>
-                      </w:rPr>
-                      <m:t>d</m:t>
-                    </m:r>
-                    <m:r>
-                      <w:rPr>
-                        <w:rFonts w:ascii="Cambria Math" w:hAnsi="Cambria Math"/>
-                        <w:lang w:val="en-GB"/>
-                      </w:rPr>
-                      <m:t>s</m:t>
-                    </m:r>
-                  </m:sub>
-                </m:sSub>
-                <m:r>
-                  <w:rPr>
-                    <w:rFonts w:ascii="Cambria Math" w:hAnsi="Cambria Math"/>
-                    <w:lang w:val="en-GB"/>
-                  </w:rPr>
-                  <m:t xml:space="preserve"> .s.</m:t>
-                </m:r>
-                <m:sSubSup>
-                  <m:sSubSupPr>
-                    <m:ctrlPr>
-                      <w:rPr>
-                        <w:rFonts w:ascii="Cambria Math" w:hAnsi="Cambria Math"/>
-                        <w:i/>
-                        <w:lang w:val="en-GB"/>
-                      </w:rPr>
-                    </m:ctrlPr>
-                  </m:sSubSupPr>
-                  <m:e>
-                    <m:r>
-                      <w:rPr>
-                        <w:rFonts w:ascii="Cambria Math" w:hAnsi="Cambria Math"/>
-                        <w:lang w:val="en-GB"/>
-                      </w:rPr>
-                      <m:t>i</m:t>
-                    </m:r>
-                  </m:e>
-                  <m:sub>
-                    <m:r>
-                      <w:rPr>
-                        <w:rFonts w:ascii="Cambria Math" w:hAnsi="Cambria Math"/>
-                        <w:lang w:val="en-GB"/>
-                      </w:rPr>
-                      <m:t>ds</m:t>
-                    </m:r>
-                  </m:sub>
-                  <m:sup>
-                    <m:r>
-                      <w:rPr>
-                        <w:rFonts w:ascii="Cambria Math" w:hAnsi="Cambria Math"/>
-                        <w:lang w:val="en-GB"/>
-                      </w:rPr>
-                      <m:t>r</m:t>
-                    </m:r>
-                  </m:sup>
-                </m:sSubSup>
-              </m:oMath>
-            </m:oMathPara>
-          </w:p>
-          <w:p>
-            <w:pPr>
-              <w:rPr>
-                <w:noProof/>
-                <w:lang w:val="tr-TR" w:eastAsia="tr-TR"/>
-              </w:rPr>
-            </w:pPr>
-            <w:r>
-              <w:rPr>
-                <w:noProof/>
-                <w:lang w:val="tr-TR" w:eastAsia="tr-TR"/>
-              </w:rPr>
-              <w:t xml:space="preserve">Inductances are approximately: </w:t>
-            </w:r>
-          </w:p>
-          <w:p>
-            <w:pPr>
-              <w:jc w:val="center"/>
-              <w:rPr>
-                <w:lang w:val="en-GB"/>
-              </w:rPr>
-            </w:pPr>
-            <w:r>
-              <w:rPr>
-                <w:noProof/>
-                <w:lang w:val="tr-TR" w:eastAsia="tr-TR"/>
-              </w:rPr>
+              <w:lastRenderedPageBreak/>
               <w:drawing>
                 <wp:inline distT="0" distB="0" distL="0" distR="0">
-                  <wp:extent cx="1554480" cy="851535"/>
+                  <wp:extent cx="1440180" cy="457200"/>
                   <wp:effectExtent l="19050" t="0" r="7620" b="0"/>
-                  <wp:docPr id="64" name="Resim 64"/>
+                  <wp:docPr id="21" name="Resim 10"/>
                   <wp:cNvGraphicFramePr>
                     <a:graphicFrameLocks xmlns:a="http://schemas.openxmlformats.org/drawingml/2006/main" noChangeAspect="1"/>
                   </wp:cNvGraphicFramePr>
@@ -4316,13 +4963,13 @@
                     <a:graphicData uri="http://schemas.openxmlformats.org/drawingml/2006/picture">
                       <pic:pic xmlns:pic="http://schemas.openxmlformats.org/drawingml/2006/picture">
                         <pic:nvPicPr>
-                          <pic:cNvPr id="0" name="Picture 64"/>
+                          <pic:cNvPr id="0" name="Picture 10"/>
                           <pic:cNvPicPr>
                             <a:picLocks noChangeAspect="1" noChangeArrowheads="1"/>
                           </pic:cNvPicPr>
                         </pic:nvPicPr>
                         <pic:blipFill>
-                          <a:blip r:embed="rId18" cstate="print"/>
+                          <a:blip r:embed="rId24" cstate="print"/>
                           <a:srcRect/>
                           <a:stretch>
                             <a:fillRect/>
@@ -4331,7 +4978,7 @@
                         <pic:spPr bwMode="auto">
                           <a:xfrm>
                             <a:off x="0" y="0"/>
-                            <a:ext cx="1554480" cy="851535"/>
+                            <a:ext cx="1440180" cy="457200"/>
                           </a:xfrm>
                           <a:prstGeom prst="rect">
                             <a:avLst/>
@@ -4350,39 +4997,308 @@
                 </wp:inline>
               </w:drawing>
             </w:r>
+          </w:p>
+          <w:p>
+            <w:pPr>
+              <w:rPr>
+                <w:lang w:val="en-GB"/>
+              </w:rPr>
+            </w:pPr>
+            <w:r>
+              <w:rPr>
+                <w:lang w:val="en-GB"/>
+              </w:rPr>
+              <w:t xml:space="preserve">@t=t3, </w:t>
+            </w:r>
+            <w:r>
+              <w:rPr>
+                <w:lang w:val="en-GB"/>
+              </w:rPr>
+              <w:t>when the motor s</w:t>
+            </w:r>
+            <w:r>
+              <w:rPr>
+                <w:lang w:val="en-GB"/>
+              </w:rPr>
+              <w:t xml:space="preserve">peed reaches a preset speed </w:t>
+            </w:r>
+            <m:oMath>
+              <m:sSub>
+                <m:sSubPr>
+                  <m:ctrlPr>
+                    <w:rPr>
+                      <w:rFonts w:ascii="Cambria Math" w:hAnsi="Cambria Math"/>
+                      <w:i/>
+                      <w:lang w:val="en-GB"/>
+                    </w:rPr>
+                  </m:ctrlPr>
+                </m:sSubPr>
+                <m:e>
+                  <m:r>
+                    <w:rPr>
+                      <w:rFonts w:ascii="Cambria Math" w:hAnsi="Cambria Math"/>
+                      <w:lang w:val="en-GB"/>
+                    </w:rPr>
+                    <m:t>w</m:t>
+                  </m:r>
+                </m:e>
+                <m:sub>
+                  <m:r>
+                    <w:rPr>
+                      <w:rFonts w:ascii="Cambria Math" w:hAnsi="Cambria Math"/>
+                      <w:lang w:val="en-GB"/>
+                    </w:rPr>
+                    <m:t>2</m:t>
+                  </m:r>
+                </m:sub>
+              </m:sSub>
+            </m:oMath>
+            <w:r>
+              <w:rPr>
+                <w:lang w:val="en-GB"/>
+              </w:rPr>
+              <w:t xml:space="preserve">, </w:t>
+            </w:r>
+            <w:r>
+              <w:rPr>
+                <w:lang w:val="en-GB"/>
+              </w:rPr>
+              <w:t>the current command is set to zero for a short period of time to end the acceleration,</w:t>
+            </w:r>
+            <w:r>
+              <w:rPr>
+                <w:lang w:val="en-GB"/>
+              </w:rPr>
+              <w:t xml:space="preserve"> the speed control loop is </w:t>
+            </w:r>
+            <w:r>
+              <w:rPr>
+                <w:lang w:val="en-GB"/>
+              </w:rPr>
+              <w:t>clo</w:t>
+            </w:r>
+            <w:r>
+              <w:rPr>
+                <w:lang w:val="en-GB"/>
+              </w:rPr>
+              <w:t xml:space="preserve">sed, and the command is set to </w:t>
+            </w:r>
+            <m:oMath>
+              <m:sSub>
+                <m:sSubPr>
+                  <m:ctrlPr>
+                    <w:rPr>
+                      <w:rFonts w:ascii="Cambria Math" w:hAnsi="Cambria Math"/>
+                      <w:i/>
+                      <w:lang w:val="en-GB"/>
+                    </w:rPr>
+                  </m:ctrlPr>
+                </m:sSubPr>
+                <m:e>
+                  <m:r>
+                    <w:rPr>
+                      <w:rFonts w:ascii="Cambria Math" w:hAnsi="Cambria Math"/>
+                      <w:lang w:val="en-GB"/>
+                    </w:rPr>
+                    <m:t>w</m:t>
+                  </m:r>
+                </m:e>
+                <m:sub>
+                  <m:r>
+                    <w:rPr>
+                      <w:rFonts w:ascii="Cambria Math" w:hAnsi="Cambria Math"/>
+                      <w:lang w:val="en-GB"/>
+                    </w:rPr>
+                    <m:t>2</m:t>
+                  </m:r>
+                </m:sub>
+              </m:sSub>
+            </m:oMath>
+            <w:r>
+              <w:rPr>
+                <w:lang w:val="en-GB"/>
+              </w:rPr>
+              <w:t xml:space="preserve">. </w:t>
+            </w:r>
+            <w:r>
+              <w:rPr>
+                <w:lang w:val="en-GB"/>
+              </w:rPr>
+              <w:t xml:space="preserve">Estimate </w:t>
+            </w:r>
+            <m:oMath>
+              <m:sSub>
+                <m:sSubPr>
+                  <m:ctrlPr>
+                    <w:rPr>
+                      <w:rFonts w:ascii="Cambria Math" w:hAnsi="Cambria Math"/>
+                      <w:i/>
+                      <w:lang w:val="en-GB"/>
+                    </w:rPr>
+                  </m:ctrlPr>
+                </m:sSubPr>
+                <m:e>
+                  <m:r>
+                    <w:rPr>
+                      <w:rFonts w:ascii="Cambria Math" w:hAnsi="Cambria Math"/>
+                      <w:lang w:val="en-GB"/>
+                    </w:rPr>
+                    <m:t>J</m:t>
+                  </m:r>
+                </m:e>
+                <m:sub>
+                  <m:r>
+                    <w:rPr>
+                      <w:rFonts w:ascii="Cambria Math" w:hAnsi="Cambria Math"/>
+                      <w:lang w:val="en-GB"/>
+                    </w:rPr>
+                    <m:t>o</m:t>
+                  </m:r>
+                </m:sub>
+              </m:sSub>
+            </m:oMath>
+            <w:r>
+              <w:rPr>
+                <w:rFonts w:eastAsiaTheme="minorEastAsia"/>
+                <w:lang w:val="en-GB"/>
+              </w:rPr>
+              <w:t xml:space="preserve">, assume </w:t>
+            </w:r>
+            <m:oMath>
+              <m:r>
+                <w:rPr>
+                  <w:rFonts w:ascii="Cambria Math" w:eastAsiaTheme="minorEastAsia" w:hAnsi="Cambria Math"/>
+                  <w:lang w:val="en-GB"/>
+                </w:rPr>
+                <m:t>B</m:t>
+              </m:r>
+            </m:oMath>
+            <w:r>
+              <w:rPr>
+                <w:rFonts w:eastAsiaTheme="minorEastAsia"/>
+                <w:lang w:val="en-GB"/>
+              </w:rPr>
+              <w:t xml:space="preserve">=0, </w:t>
+            </w:r>
+            <m:oMath>
+              <m:r>
+                <w:rPr>
+                  <w:rFonts w:ascii="Cambria Math" w:eastAsiaTheme="minorEastAsia" w:hAnsi="Cambria Math"/>
+                  <w:lang w:val="en-GB"/>
+                </w:rPr>
+                <m:t>a</m:t>
+              </m:r>
+            </m:oMath>
+            <w:r>
+              <w:rPr>
+                <w:rFonts w:eastAsiaTheme="minorEastAsia"/>
+                <w:lang w:val="en-GB"/>
+              </w:rPr>
+              <w:t xml:space="preserve">=slope </w:t>
+            </w:r>
+            <m:oMath>
+              <m:sSub>
+                <m:sSubPr>
+                  <m:ctrlPr>
+                    <w:rPr>
+                      <w:rFonts w:ascii="Cambria Math" w:eastAsiaTheme="minorEastAsia" w:hAnsi="Cambria Math"/>
+                      <w:i/>
+                      <w:lang w:val="en-GB"/>
+                    </w:rPr>
+                  </m:ctrlPr>
+                </m:sSubPr>
+                <m:e>
+                  <m:r>
+                    <w:rPr>
+                      <w:rFonts w:ascii="Cambria Math" w:eastAsiaTheme="minorEastAsia" w:hAnsi="Cambria Math"/>
+                      <w:lang w:val="en-GB"/>
+                    </w:rPr>
+                    <m:t>w</m:t>
+                  </m:r>
+                </m:e>
+                <m:sub>
+                  <m:r>
+                    <w:rPr>
+                      <w:rFonts w:ascii="Cambria Math" w:eastAsiaTheme="minorEastAsia" w:hAnsi="Cambria Math"/>
+                      <w:lang w:val="en-GB"/>
+                    </w:rPr>
+                    <m:t>1</m:t>
+                  </m:r>
+                </m:sub>
+              </m:sSub>
+            </m:oMath>
+            <w:r>
+              <w:rPr>
+                <w:rFonts w:eastAsiaTheme="minorEastAsia"/>
+                <w:lang w:val="en-GB"/>
+              </w:rPr>
+              <w:t xml:space="preserve"> to </w:t>
+            </w:r>
+            <m:oMath>
+              <m:sSub>
+                <m:sSubPr>
+                  <m:ctrlPr>
+                    <w:rPr>
+                      <w:rFonts w:ascii="Cambria Math" w:eastAsiaTheme="minorEastAsia" w:hAnsi="Cambria Math"/>
+                      <w:i/>
+                      <w:lang w:val="en-GB"/>
+                    </w:rPr>
+                  </m:ctrlPr>
+                </m:sSubPr>
+                <m:e>
+                  <m:r>
+                    <w:rPr>
+                      <w:rFonts w:ascii="Cambria Math" w:eastAsiaTheme="minorEastAsia" w:hAnsi="Cambria Math"/>
+                      <w:lang w:val="en-GB"/>
+                    </w:rPr>
+                    <m:t>w</m:t>
+                  </m:r>
+                </m:e>
+                <m:sub>
+                  <m:r>
+                    <w:rPr>
+                      <w:rFonts w:ascii="Cambria Math" w:eastAsiaTheme="minorEastAsia" w:hAnsi="Cambria Math"/>
+                      <w:lang w:val="en-GB"/>
+                    </w:rPr>
+                    <m:t>2</m:t>
+                  </m:r>
+                </m:sub>
+              </m:sSub>
+            </m:oMath>
+            <w:r>
+              <w:rPr>
+                <w:rFonts w:eastAsiaTheme="minorEastAsia"/>
+                <w:lang w:val="en-GB"/>
+              </w:rPr>
+              <w:t xml:space="preserve"> </w:t>
+            </w:r>
+            <w:r>
+              <w:rPr>
+                <w:lang w:val="en-GB"/>
+              </w:rPr>
+              <w:t>:</w:t>
+            </w:r>
+          </w:p>
+          <w:p>
+            <w:pPr>
+              <w:jc w:val="center"/>
+              <w:rPr>
+                <w:rFonts w:eastAsiaTheme="minorEastAsia"/>
+                <w:sz w:val="20"/>
+                <w:szCs w:val="20"/>
+                <w:lang w:val="en-GB"/>
+              </w:rPr>
+            </w:pPr>
             <w:r>
               <w:rPr>
                 <w:noProof/>
                 <w:lang w:val="tr-TR" w:eastAsia="tr-TR"/>
               </w:rPr>
-              <w:t xml:space="preserve">            </w:t>
-            </w:r>
-            <w:r>
-              <w:rPr>
-                <w:noProof/>
-                <w:sz w:val="36"/>
-                <w:szCs w:val="36"/>
-                <w:lang w:val="tr-TR" w:eastAsia="tr-TR"/>
-              </w:rPr>
-              <w:sym w:font="Wingdings" w:char="F0E0"/>
-            </w:r>
-            <w:r>
-              <w:rPr>
-                <w:noProof/>
-                <w:lang w:val="tr-TR" w:eastAsia="tr-TR"/>
-              </w:rPr>
-              <w:t xml:space="preserve">             </w:t>
-            </w:r>
-            <w:r>
-              <w:rPr>
-                <w:noProof/>
-                <w:lang w:val="tr-TR" w:eastAsia="tr-TR"/>
-              </w:rPr>
               <w:drawing>
                 <wp:inline distT="0" distB="0" distL="0" distR="0">
-                  <wp:extent cx="1514475" cy="834390"/>
-                  <wp:effectExtent l="19050" t="0" r="9525" b="0"/>
-                  <wp:docPr id="67" name="Resim 67"/>
+                  <wp:extent cx="680085" cy="371475"/>
+                  <wp:effectExtent l="19050" t="0" r="5715" b="0"/>
+                  <wp:docPr id="23" name="Resim 13"/>
                   <wp:cNvGraphicFramePr>
                     <a:graphicFrameLocks xmlns:a="http://schemas.openxmlformats.org/drawingml/2006/main" noChangeAspect="1"/>
                   </wp:cNvGraphicFramePr>
@@ -4390,13 +5306,13 @@
                     <a:graphicData uri="http://schemas.openxmlformats.org/drawingml/2006/picture">
                       <pic:pic xmlns:pic="http://schemas.openxmlformats.org/drawingml/2006/picture">
                         <pic:nvPicPr>
-                          <pic:cNvPr id="0" name="Picture 67"/>
+                          <pic:cNvPr id="0" name="Picture 13"/>
                           <pic:cNvPicPr>
                             <a:picLocks noChangeAspect="1" noChangeArrowheads="1"/>
                           </pic:cNvPicPr>
                         </pic:nvPicPr>
                         <pic:blipFill>
-                          <a:blip r:embed="rId19" cstate="print"/>
+                          <a:blip r:embed="rId25" cstate="print"/>
                           <a:srcRect/>
                           <a:stretch>
                             <a:fillRect/>
@@ -4405,7 +5321,7 @@
                         <pic:spPr bwMode="auto">
                           <a:xfrm>
                             <a:off x="0" y="0"/>
-                            <a:ext cx="1514475" cy="834390"/>
+                            <a:ext cx="680085" cy="371475"/>
                           </a:xfrm>
                           <a:prstGeom prst="rect">
                             <a:avLst/>
@@ -4424,127 +5340,546 @@
                 </wp:inline>
               </w:drawing>
             </w:r>
-          </w:p>
-          <w:p>
-            <w:pPr>
-              <w:rPr>
-                <w:rFonts w:eastAsiaTheme="minorEastAsia"/>
-                <w:lang w:val="en-GB"/>
-              </w:rPr>
-            </w:pPr>
-          </w:p>
-          <w:p>
-            <w:pPr>
-              <w:rPr>
-                <w:b/>
-                <w:lang w:val="en-GB"/>
-              </w:rPr>
-            </w:pPr>
-          </w:p>
-          <w:p>
-            <w:pPr>
-              <w:rPr>
-                <w:b/>
-                <w:lang w:val="en-GB"/>
-              </w:rPr>
-            </w:pPr>
-          </w:p>
-          <w:p>
-            <w:pPr>
-              <w:rPr>
-                <w:b/>
-                <w:lang w:val="en-GB"/>
-              </w:rPr>
-            </w:pPr>
-          </w:p>
-          <w:p>
-            <w:pPr>
-              <w:rPr>
-                <w:b/>
-                <w:lang w:val="en-GB"/>
-              </w:rPr>
-            </w:pPr>
-          </w:p>
-        </w:tc>
-      </w:tr>
-      <w:tr>
-        <w:tc>
-          <w:tcPr>
-            <w:tcW w:w="1115" w:type="dxa"/>
-          </w:tcPr>
-          <w:p>
-            <w:pPr>
-              <w:rPr>
-                <w:b/>
-                <w:lang w:val="en-GB"/>
-              </w:rPr>
-            </w:pPr>
-          </w:p>
-        </w:tc>
-        <w:tc>
-          <w:tcPr>
-            <w:tcW w:w="8097" w:type="dxa"/>
-          </w:tcPr>
-          <w:p>
-            <w:pPr>
-              <w:rPr>
-                <w:b/>
-                <w:lang w:val="en-GB"/>
-              </w:rPr>
-            </w:pPr>
-          </w:p>
-        </w:tc>
-      </w:tr>
-      <w:tr>
-        <w:tc>
-          <w:tcPr>
-            <w:tcW w:w="1115" w:type="dxa"/>
-          </w:tcPr>
-          <w:p>
-            <w:pPr>
-              <w:rPr>
-                <w:b/>
-                <w:lang w:val="en-GB"/>
-              </w:rPr>
-            </w:pPr>
-          </w:p>
-        </w:tc>
-        <w:tc>
-          <w:tcPr>
-            <w:tcW w:w="8097" w:type="dxa"/>
-          </w:tcPr>
-          <w:p>
-            <w:pPr>
-              <w:rPr>
-                <w:b/>
-                <w:lang w:val="en-GB"/>
-              </w:rPr>
-            </w:pPr>
-          </w:p>
-        </w:tc>
-      </w:tr>
-      <w:tr>
-        <w:tc>
-          <w:tcPr>
-            <w:tcW w:w="1115" w:type="dxa"/>
-          </w:tcPr>
-          <w:p>
-            <w:pPr>
-              <w:rPr>
-                <w:b/>
-                <w:lang w:val="en-GB"/>
-              </w:rPr>
-            </w:pPr>
-          </w:p>
-        </w:tc>
-        <w:tc>
-          <w:tcPr>
-            <w:tcW w:w="8097" w:type="dxa"/>
-          </w:tcPr>
-          <w:p>
-            <w:pPr>
-              <w:rPr>
-                <w:b/>
+            <w:r>
+              <w:rPr>
+                <w:sz w:val="20"/>
+                <w:szCs w:val="20"/>
+                <w:lang w:val="en-GB"/>
+              </w:rPr>
+              <w:t xml:space="preserve">     </w:t>
+            </w:r>
+            <w:r>
+              <w:rPr>
+                <w:sz w:val="20"/>
+                <w:szCs w:val="20"/>
+                <w:lang w:val="en-GB"/>
+              </w:rPr>
+              <w:sym w:font="Wingdings" w:char="F0E0"/>
+            </w:r>
+            <m:oMath>
+              <m:sSub>
+                <m:sSubPr>
+                  <m:ctrlPr>
+                    <w:rPr>
+                      <w:rFonts w:ascii="Cambria Math" w:hAnsi="Cambria Math"/>
+                      <w:i/>
+                      <w:sz w:val="20"/>
+                      <w:szCs w:val="20"/>
+                      <w:lang w:val="en-GB"/>
+                    </w:rPr>
+                  </m:ctrlPr>
+                </m:sSubPr>
+                <m:e>
+                  <m:r>
+                    <w:rPr>
+                      <w:rFonts w:ascii="Cambria Math" w:hAnsi="Cambria Math"/>
+                      <w:sz w:val="20"/>
+                      <w:szCs w:val="20"/>
+                      <w:lang w:val="en-GB"/>
+                    </w:rPr>
+                    <m:t>J</m:t>
+                  </m:r>
+                </m:e>
+                <m:sub>
+                  <m:r>
+                    <w:rPr>
+                      <w:rFonts w:ascii="Cambria Math" w:hAnsi="Cambria Math"/>
+                      <w:sz w:val="20"/>
+                      <w:szCs w:val="20"/>
+                      <w:lang w:val="en-GB"/>
+                    </w:rPr>
+                    <m:t>o</m:t>
+                  </m:r>
+                </m:sub>
+              </m:sSub>
+            </m:oMath>
+            <w:r>
+              <w:rPr>
+                <w:rFonts w:eastAsiaTheme="minorEastAsia"/>
+                <w:sz w:val="20"/>
+                <w:szCs w:val="20"/>
+                <w:lang w:val="en-GB"/>
+              </w:rPr>
+              <w:t xml:space="preserve"> is not accurate, </w:t>
+            </w:r>
+          </w:p>
+          <w:p>
+            <w:pPr>
+              <w:jc w:val="center"/>
+              <w:rPr>
+                <w:lang w:val="en-GB"/>
+              </w:rPr>
+            </w:pPr>
+            <w:r>
+              <w:rPr>
+                <w:rFonts w:eastAsiaTheme="minorEastAsia"/>
+                <w:sz w:val="20"/>
+                <w:szCs w:val="20"/>
+                <w:lang w:val="en-GB"/>
+              </w:rPr>
+              <w:t xml:space="preserve">                                                    </w:t>
+            </w:r>
+            <w:r>
+              <w:rPr>
+                <w:rFonts w:eastAsiaTheme="minorEastAsia"/>
+                <w:sz w:val="20"/>
+                <w:szCs w:val="20"/>
+                <w:lang w:val="en-GB"/>
+              </w:rPr>
+              <w:t>temporary value up to t4-t5</w:t>
+            </w:r>
+          </w:p>
+          <w:p>
+            <w:pPr>
+              <w:rPr>
+                <w:lang w:val="en-GB"/>
+              </w:rPr>
+            </w:pPr>
+          </w:p>
+          <w:p>
+            <w:pPr>
+              <w:rPr>
+                <w:rFonts w:eastAsiaTheme="minorEastAsia"/>
+                <w:lang w:val="en-GB"/>
+              </w:rPr>
+            </w:pPr>
+            <w:r>
+              <w:rPr>
+                <w:lang w:val="en-GB"/>
+              </w:rPr>
+              <w:t xml:space="preserve">During [t3,t4],average </w:t>
+            </w:r>
+            <m:oMath>
+              <m:sSubSup>
+                <m:sSubSupPr>
+                  <m:ctrlPr>
+                    <w:rPr>
+                      <w:rFonts w:ascii="Cambria Math" w:hAnsi="Cambria Math"/>
+                      <w:i/>
+                      <w:lang w:val="en-GB"/>
+                    </w:rPr>
+                  </m:ctrlPr>
+                </m:sSubSupPr>
+                <m:e>
+                  <m:r>
+                    <w:rPr>
+                      <w:rFonts w:ascii="Cambria Math" w:hAnsi="Cambria Math"/>
+                      <w:lang w:val="en-GB"/>
+                    </w:rPr>
+                    <m:t>i</m:t>
+                  </m:r>
+                </m:e>
+                <m:sub>
+                  <m:r>
+                    <w:rPr>
+                      <w:rFonts w:ascii="Cambria Math" w:hAnsi="Cambria Math"/>
+                      <w:lang w:val="en-GB"/>
+                    </w:rPr>
+                    <m:t>qs</m:t>
+                  </m:r>
+                </m:sub>
+                <m:sup>
+                  <m:r>
+                    <w:rPr>
+                      <w:rFonts w:ascii="Cambria Math" w:hAnsi="Cambria Math"/>
+                      <w:lang w:val="en-GB"/>
+                    </w:rPr>
+                    <m:t>r</m:t>
+                  </m:r>
+                </m:sup>
+              </m:sSubSup>
+            </m:oMath>
+            <w:r>
+              <w:rPr>
+                <w:lang w:val="en-GB"/>
+              </w:rPr>
+              <w:t xml:space="preserve"> is calculated and denoted as </w:t>
+            </w:r>
+            <m:oMath>
+              <m:sSub>
+                <m:sSubPr>
+                  <m:ctrlPr>
+                    <w:rPr>
+                      <w:rFonts w:ascii="Cambria Math" w:hAnsi="Cambria Math"/>
+                      <w:i/>
+                      <w:lang w:val="en-GB"/>
+                    </w:rPr>
+                  </m:ctrlPr>
+                </m:sSubPr>
+                <m:e>
+                  <m:r>
+                    <w:rPr>
+                      <w:rFonts w:ascii="Cambria Math" w:hAnsi="Cambria Math"/>
+                      <w:lang w:val="en-GB"/>
+                    </w:rPr>
+                    <m:t>i</m:t>
+                  </m:r>
+                </m:e>
+                <m:sub>
+                  <m:r>
+                    <w:rPr>
+                      <w:rFonts w:ascii="Cambria Math" w:hAnsi="Cambria Math"/>
+                      <w:lang w:val="en-GB"/>
+                    </w:rPr>
+                    <m:t>3</m:t>
+                  </m:r>
+                </m:sub>
+              </m:sSub>
+            </m:oMath>
+          </w:p>
+          <w:p>
+            <w:pPr>
+              <w:rPr>
+                <w:rFonts w:eastAsiaTheme="minorEastAsia"/>
+                <w:lang w:val="en-GB"/>
+              </w:rPr>
+            </w:pPr>
+          </w:p>
+          <w:p>
+            <w:pPr>
+              <w:rPr>
+                <w:rFonts w:eastAsiaTheme="minorEastAsia"/>
+                <w:lang w:val="en-GB"/>
+              </w:rPr>
+            </w:pPr>
+            <w:r>
+              <w:rPr>
+                <w:rFonts w:eastAsiaTheme="minorEastAsia"/>
+                <w:lang w:val="en-GB"/>
+              </w:rPr>
+              <w:t xml:space="preserve">@t=t4, </w:t>
+            </w:r>
+            <w:r>
+              <w:rPr>
+                <w:rFonts w:eastAsiaTheme="minorEastAsia"/>
+                <w:lang w:val="en-GB"/>
+              </w:rPr>
+              <w:t xml:space="preserve">the motor reached a steady-state speed. </w:t>
+            </w:r>
+            <m:oMath>
+              <m:r>
+                <w:rPr>
+                  <w:rFonts w:ascii="Cambria Math" w:eastAsiaTheme="minorEastAsia" w:hAnsi="Cambria Math"/>
+                  <w:lang w:val="en-GB"/>
+                </w:rPr>
+                <m:t>B</m:t>
+              </m:r>
+            </m:oMath>
+            <w:r>
+              <w:rPr>
+                <w:rFonts w:eastAsiaTheme="minorEastAsia"/>
+                <w:lang w:val="en-GB"/>
+              </w:rPr>
+              <w:t xml:space="preserve"> can be calculated as</w:t>
+            </w:r>
+            <w:r>
+              <w:rPr>
+                <w:rFonts w:eastAsiaTheme="minorEastAsia"/>
+                <w:lang w:val="en-GB"/>
+              </w:rPr>
+              <w:t>:</w:t>
+            </w:r>
+          </w:p>
+          <w:p>
+            <w:pPr>
+              <w:jc w:val="center"/>
+              <w:rPr>
+                <w:lang w:val="en-GB"/>
+              </w:rPr>
+            </w:pPr>
+            <w:r>
+              <w:rPr>
+                <w:noProof/>
+                <w:lang w:val="tr-TR" w:eastAsia="tr-TR"/>
+              </w:rPr>
+              <w:drawing>
+                <wp:inline distT="0" distB="0" distL="0" distR="0">
+                  <wp:extent cx="748665" cy="382905"/>
+                  <wp:effectExtent l="19050" t="0" r="0" b="0"/>
+                  <wp:docPr id="24" name="Resim 16"/>
+                  <wp:cNvGraphicFramePr>
+                    <a:graphicFrameLocks xmlns:a="http://schemas.openxmlformats.org/drawingml/2006/main" noChangeAspect="1"/>
+                  </wp:cNvGraphicFramePr>
+                  <a:graphic xmlns:a="http://schemas.openxmlformats.org/drawingml/2006/main">
+                    <a:graphicData uri="http://schemas.openxmlformats.org/drawingml/2006/picture">
+                      <pic:pic xmlns:pic="http://schemas.openxmlformats.org/drawingml/2006/picture">
+                        <pic:nvPicPr>
+                          <pic:cNvPr id="0" name="Picture 16"/>
+                          <pic:cNvPicPr>
+                            <a:picLocks noChangeAspect="1" noChangeArrowheads="1"/>
+                          </pic:cNvPicPr>
+                        </pic:nvPicPr>
+                        <pic:blipFill>
+                          <a:blip r:embed="rId26" cstate="print"/>
+                          <a:srcRect/>
+                          <a:stretch>
+                            <a:fillRect/>
+                          </a:stretch>
+                        </pic:blipFill>
+                        <pic:spPr bwMode="auto">
+                          <a:xfrm>
+                            <a:off x="0" y="0"/>
+                            <a:ext cx="748665" cy="382905"/>
+                          </a:xfrm>
+                          <a:prstGeom prst="rect">
+                            <a:avLst/>
+                          </a:prstGeom>
+                          <a:noFill/>
+                          <a:ln w="9525">
+                            <a:noFill/>
+                            <a:miter lim="800000"/>
+                            <a:headEnd/>
+                            <a:tailEnd/>
+                          </a:ln>
+                        </pic:spPr>
+                      </pic:pic>
+                    </a:graphicData>
+                  </a:graphic>
+                </wp:inline>
+              </w:drawing>
+            </w:r>
+          </w:p>
+          <w:p>
+            <w:pPr>
+              <w:jc w:val="center"/>
+              <w:rPr>
+                <w:lang w:val="en-GB"/>
+              </w:rPr>
+            </w:pPr>
+          </w:p>
+          <w:p>
+            <w:pPr>
+              <w:rPr>
+                <w:lang w:val="en-GB"/>
+              </w:rPr>
+            </w:pPr>
+            <w:r>
+              <w:rPr>
+                <w:lang w:val="en-GB"/>
+              </w:rPr>
+              <w:t xml:space="preserve">After the estimation </w:t>
+            </w:r>
+            <w:proofErr w:type="gramStart"/>
+            <w:r>
+              <w:rPr>
+                <w:lang w:val="en-GB"/>
+              </w:rPr>
+              <w:t xml:space="preserve">of </w:t>
+            </w:r>
+            <m:oMath>
+              <w:proofErr w:type="gramEnd"/>
+              <m:r>
+                <w:rPr>
+                  <w:rFonts w:ascii="Cambria Math" w:hAnsi="Cambria Math"/>
+                  <w:lang w:val="en-GB"/>
+                </w:rPr>
+                <m:t>B</m:t>
+              </m:r>
+            </m:oMath>
+            <w:r>
+              <w:rPr>
+                <w:lang w:val="en-GB"/>
+              </w:rPr>
+              <w:t xml:space="preserve">, all of the controllers were switched off, and the motor decelerated down to zero speed. </w:t>
+            </w:r>
+          </w:p>
+          <w:p>
+            <w:pPr>
+              <w:rPr>
+                <w:lang w:val="en-GB"/>
+              </w:rPr>
+            </w:pPr>
+          </w:p>
+          <w:p>
+            <w:pPr>
+              <w:rPr>
+                <w:lang w:val="en-GB"/>
+              </w:rPr>
+            </w:pPr>
+            <w:r>
+              <w:rPr>
+                <w:lang w:val="en-GB"/>
+              </w:rPr>
+              <w:t>@t= t4~t5, t</w:t>
+            </w:r>
+            <w:r>
+              <w:rPr>
+                <w:lang w:val="en-GB"/>
+              </w:rPr>
+              <w:t>he motor speed in this region can be expressed as</w:t>
+            </w:r>
+            <w:r>
+              <w:rPr>
+                <w:lang w:val="en-GB"/>
+              </w:rPr>
+              <w:t>:</w:t>
+            </w:r>
+          </w:p>
+          <w:p>
+            <w:pPr>
+              <w:jc w:val="center"/>
+              <w:rPr>
+                <w:lang w:val="en-GB"/>
+              </w:rPr>
+            </w:pPr>
+            <w:r>
+              <w:rPr>
+                <w:noProof/>
+                <w:lang w:val="tr-TR" w:eastAsia="tr-TR"/>
+              </w:rPr>
+              <w:drawing>
+                <wp:inline distT="0" distB="0" distL="0" distR="0">
+                  <wp:extent cx="1102043" cy="328136"/>
+                  <wp:effectExtent l="19050" t="0" r="2857" b="0"/>
+                  <wp:docPr id="26" name="Resim 19"/>
+                  <wp:cNvGraphicFramePr>
+                    <a:graphicFrameLocks xmlns:a="http://schemas.openxmlformats.org/drawingml/2006/main" noChangeAspect="1"/>
+                  </wp:cNvGraphicFramePr>
+                  <a:graphic xmlns:a="http://schemas.openxmlformats.org/drawingml/2006/main">
+                    <a:graphicData uri="http://schemas.openxmlformats.org/drawingml/2006/picture">
+                      <pic:pic xmlns:pic="http://schemas.openxmlformats.org/drawingml/2006/picture">
+                        <pic:nvPicPr>
+                          <pic:cNvPr id="0" name="Picture 19"/>
+                          <pic:cNvPicPr>
+                            <a:picLocks noChangeAspect="1" noChangeArrowheads="1"/>
+                          </pic:cNvPicPr>
+                        </pic:nvPicPr>
+                        <pic:blipFill>
+                          <a:blip r:embed="rId27" cstate="print"/>
+                          <a:srcRect/>
+                          <a:stretch>
+                            <a:fillRect/>
+                          </a:stretch>
+                        </pic:blipFill>
+                        <pic:spPr bwMode="auto">
+                          <a:xfrm>
+                            <a:off x="0" y="0"/>
+                            <a:ext cx="1102043" cy="328136"/>
+                          </a:xfrm>
+                          <a:prstGeom prst="rect">
+                            <a:avLst/>
+                          </a:prstGeom>
+                          <a:noFill/>
+                          <a:ln w="9525">
+                            <a:noFill/>
+                            <a:miter lim="800000"/>
+                            <a:headEnd/>
+                            <a:tailEnd/>
+                          </a:ln>
+                        </pic:spPr>
+                      </pic:pic>
+                    </a:graphicData>
+                  </a:graphic>
+                </wp:inline>
+              </w:drawing>
+            </w:r>
+          </w:p>
+          <w:p>
+            <w:pPr>
+              <w:jc w:val="center"/>
+              <w:rPr>
+                <w:lang w:val="en-GB"/>
+              </w:rPr>
+            </w:pPr>
+          </w:p>
+          <w:p>
+            <w:pPr>
+              <w:rPr>
+                <w:lang w:val="en-GB"/>
+              </w:rPr>
+            </w:pPr>
+            <w:r>
+              <w:rPr>
+                <w:lang w:val="en-GB"/>
+              </w:rPr>
+              <w:t>The inertia</w:t>
+            </w:r>
+            <w:r>
+              <w:rPr>
+                <w:lang w:val="en-GB"/>
+              </w:rPr>
+              <w:t xml:space="preserve"> </w:t>
+            </w:r>
+            <m:oMath>
+              <m:r>
+                <w:rPr>
+                  <w:rFonts w:ascii="Cambria Math" w:hAnsi="Cambria Math"/>
+                  <w:lang w:val="en-GB"/>
+                </w:rPr>
+                <m:t>J</m:t>
+              </m:r>
+            </m:oMath>
+            <w:r>
+              <w:rPr>
+                <w:lang w:val="en-GB"/>
+              </w:rPr>
+              <w:t xml:space="preserve"> calculated using curve f</w:t>
+            </w:r>
+            <w:r>
+              <w:rPr>
+                <w:lang w:val="en-GB"/>
+              </w:rPr>
+              <w:t xml:space="preserve">itting is more accurate than </w:t>
+            </w:r>
+            <m:oMath>
+              <m:sSub>
+                <m:sSubPr>
+                  <m:ctrlPr>
+                    <w:rPr>
+                      <w:rFonts w:ascii="Cambria Math" w:hAnsi="Cambria Math"/>
+                      <w:i/>
+                      <w:lang w:val="en-GB"/>
+                    </w:rPr>
+                  </m:ctrlPr>
+                </m:sSubPr>
+                <m:e>
+                  <m:r>
+                    <w:rPr>
+                      <w:rFonts w:ascii="Cambria Math" w:hAnsi="Cambria Math"/>
+                      <w:lang w:val="en-GB"/>
+                    </w:rPr>
+                    <m:t>J</m:t>
+                  </m:r>
+                </m:e>
+                <m:sub>
+                  <m:r>
+                    <w:rPr>
+                      <w:rFonts w:ascii="Cambria Math" w:hAnsi="Cambria Math"/>
+                      <w:lang w:val="en-GB"/>
+                    </w:rPr>
+                    <m:t>o</m:t>
+                  </m:r>
+                </m:sub>
+              </m:sSub>
+            </m:oMath>
+            <w:r>
+              <w:rPr>
+                <w:lang w:val="en-GB"/>
+              </w:rPr>
+              <w:t xml:space="preserve"> because it is less sensitive to measurement noise. After</w:t>
+            </w:r>
+            <w:r>
+              <w:rPr>
+                <w:lang w:val="en-GB"/>
+              </w:rPr>
+              <w:t xml:space="preserve"> that, </w:t>
+            </w:r>
+            <w:r>
+              <w:rPr>
+                <w:lang w:val="en-GB"/>
+              </w:rPr>
+              <w:t xml:space="preserve">the velocity and position control gains were calculated using </w:t>
+            </w:r>
+            <w:r>
+              <w:rPr>
+                <w:lang w:val="en-GB"/>
+              </w:rPr>
+              <w:t>step 2.</w:t>
+            </w:r>
+          </w:p>
+          <w:p>
+            <w:pPr>
+              <w:rPr>
                 <w:lang w:val="en-GB"/>
               </w:rPr>
             </w:pPr>

</xml_diff>

<commit_message>
Update the arçelik summer works report
Some brief data added the report for arçelik meeting (on 20.03.2020)
</commit_message>
<xml_diff>
--- a/Parameter Estimation Works/Autotuning Algorithms - For Summer Works in Arçelik.docx
+++ b/Parameter Estimation Works/Autotuning Algorithms - For Summer Works in Arçelik.docx
@@ -141,7 +141,7 @@
             <v:path arrowok="t" fillok="f" o:connecttype="none"/>
             <o:lock v:ext="edit" shapetype="t"/>
           </v:shapetype>
-          <v:shape id="_x0000_s1028" type="#_x0000_t32" style="position:absolute;left:0;text-align:left;margin-left:142.15pt;margin-top:167.3pt;width:70.5pt;height:124.5pt;flip:x;z-index:251660288" o:connectortype="straight" strokecolor="red" strokeweight="1pt">
+          <v:shape id="_x0000_s1028" type="#_x0000_t32" style="position:absolute;left:0;text-align:left;margin-left:142.15pt;margin-top:167.3pt;width:70.5pt;height:124.5pt;flip:x;z-index:251657728" o:connectortype="straight" strokecolor="red" strokeweight="1pt">
             <v:stroke endarrow="block"/>
           </v:shape>
         </w:pict>
@@ -153,7 +153,7 @@
           <w:lang w:val="tr-TR" w:eastAsia="tr-TR"/>
         </w:rPr>
         <w:pict>
-          <v:roundrect id="_x0000_s1026" style="position:absolute;left:0;text-align:left;margin-left:160.15pt;margin-top:91.55pt;width:102.75pt;height:75.75pt;z-index:251658240" arcsize="10923f" filled="f" strokecolor="red" strokeweight="1pt"/>
+          <v:roundrect id="_x0000_s1026" style="position:absolute;left:0;text-align:left;margin-left:160.15pt;margin-top:91.55pt;width:102.75pt;height:75.75pt;z-index:251653632" arcsize="10923f" filled="f" strokecolor="red" strokeweight="1pt"/>
         </w:pict>
       </w:r>
       <w:r>
@@ -222,7 +222,7 @@
           <w:lang w:val="tr-TR" w:eastAsia="tr-TR"/>
         </w:rPr>
         <w:pict>
-          <v:roundrect id="_x0000_s1027" style="position:absolute;margin-left:21.4pt;margin-top:4.5pt;width:125.25pt;height:165pt;z-index:251659264" arcsize="10923f" filled="f" strokecolor="red" strokeweight="1pt"/>
+          <v:roundrect id="_x0000_s1027" style="position:absolute;margin-left:21.4pt;margin-top:4.5pt;width:125.25pt;height:165pt;z-index:251656704" arcsize="10923f" filled="f" strokecolor="red" strokeweight="1pt"/>
         </w:pict>
       </w:r>
       <w:r>
@@ -2134,7 +2134,7 @@
                   <v:stroke joinstyle="miter"/>
                   <v:path gradientshapeok="t" o:connecttype="rect"/>
                 </v:shapetype>
-                <v:shape id="_x0000_s1045" type="#_x0000_t202" style="position:absolute;margin-left:249.35pt;margin-top:116.3pt;width:104.25pt;height:22.05pt;z-index:251658240;mso-width-relative:margin;mso-height-relative:margin">
+                <v:shape id="_x0000_s1045" type="#_x0000_t202" style="position:absolute;margin-left:249.35pt;margin-top:116.3pt;width:104.25pt;height:22.05pt;z-index:251654656;mso-width-relative:margin;mso-height-relative:margin">
                   <v:textbox style="mso-next-textbox:#_x0000_s1045">
                     <w:txbxContent>
                       <w:p>
@@ -2193,7 +2193,7 @@
                 <w:lang w:val="en-GB"/>
               </w:rPr>
               <w:pict>
-                <v:shape id="_x0000_s1044" type="#_x0000_t202" style="position:absolute;margin-left:249.35pt;margin-top:28.55pt;width:46.25pt;height:22.05pt;z-index:251658240;mso-width-relative:margin;mso-height-relative:margin">
+                <v:shape id="_x0000_s1044" type="#_x0000_t202" style="position:absolute;margin-left:249.35pt;margin-top:28.55pt;width:46.25pt;height:22.05pt;z-index:251655680;mso-width-relative:margin;mso-height-relative:margin">
                   <v:textbox style="mso-next-textbox:#_x0000_s1044">
                     <w:txbxContent>
                       <w:p>
@@ -2223,7 +2223,7 @@
                 <w:lang w:val="tr-TR" w:eastAsia="tr-TR"/>
               </w:rPr>
               <w:pict>
-                <v:shape id="_x0000_s1043" type="#_x0000_t32" style="position:absolute;margin-left:223.1pt;margin-top:126.8pt;width:26.25pt;height:0;z-index:251665408" o:connectortype="straight" strokecolor="red">
+                <v:shape id="_x0000_s1043" type="#_x0000_t32" style="position:absolute;margin-left:223.1pt;margin-top:126.8pt;width:26.25pt;height:0;z-index:251661824" o:connectortype="straight" strokecolor="red">
                   <v:stroke endarrow="block"/>
                 </v:shape>
               </w:pict>
@@ -2235,7 +2235,7 @@
                 <w:lang w:val="tr-TR" w:eastAsia="tr-TR"/>
               </w:rPr>
               <w:pict>
-                <v:shape id="_x0000_s1042" type="#_x0000_t32" style="position:absolute;margin-left:223.1pt;margin-top:39.05pt;width:26.25pt;height:0;z-index:251664384" o:connectortype="straight" strokecolor="red">
+                <v:shape id="_x0000_s1042" type="#_x0000_t32" style="position:absolute;margin-left:223.1pt;margin-top:39.05pt;width:26.25pt;height:0;z-index:251660800" o:connectortype="straight" strokecolor="red">
                   <v:stroke endarrow="block"/>
                 </v:shape>
               </w:pict>
@@ -2247,7 +2247,7 @@
                 <w:lang w:val="tr-TR" w:eastAsia="tr-TR"/>
               </w:rPr>
               <w:pict>
-                <v:roundrect id="_x0000_s1041" style="position:absolute;margin-left:-.4pt;margin-top:87.05pt;width:223.5pt;height:88.5pt;z-index:251663360" arcsize="10923f" filled="f" strokecolor="red"/>
+                <v:roundrect id="_x0000_s1041" style="position:absolute;margin-left:-.4pt;margin-top:87.05pt;width:223.5pt;height:88.5pt;z-index:251659776" arcsize="10923f" filled="f" strokecolor="red"/>
               </w:pict>
             </w:r>
             <w:r>
@@ -2256,7 +2256,7 @@
                 <w:lang w:val="tr-TR" w:eastAsia="tr-TR"/>
               </w:rPr>
               <w:pict>
-                <v:roundrect id="_x0000_s1040" style="position:absolute;margin-left:-.4pt;margin-top:2.3pt;width:223.5pt;height:78pt;z-index:251662336" arcsize="10923f" filled="f" strokecolor="red"/>
+                <v:roundrect id="_x0000_s1040" style="position:absolute;margin-left:-.4pt;margin-top:2.3pt;width:223.5pt;height:78pt;z-index:251658752" arcsize="10923f" filled="f" strokecolor="red"/>
               </w:pict>
             </w:r>
             <w:r>
@@ -5902,6 +5902,1042 @@
           <w:lang w:val="en-GB"/>
         </w:rPr>
       </w:pPr>
+    </w:p>
+    <w:p>
+      <w:pPr>
+        <w:rPr>
+          <w:b/>
+          <w:lang w:val="en-GB"/>
+        </w:rPr>
+      </w:pPr>
+    </w:p>
+    <w:p>
+      <w:pPr>
+        <w:rPr>
+          <w:b/>
+          <w:lang w:val="en-GB"/>
+        </w:rPr>
+      </w:pPr>
+    </w:p>
+    <w:p>
+      <w:pPr>
+        <w:rPr>
+          <w:b/>
+          <w:lang w:val="en-GB"/>
+        </w:rPr>
+      </w:pPr>
+    </w:p>
+    <w:p>
+      <w:pPr>
+        <w:rPr>
+          <w:b/>
+          <w:lang w:val="en-GB"/>
+        </w:rPr>
+      </w:pPr>
+    </w:p>
+    <w:p>
+      <w:pPr>
+        <w:rPr>
+          <w:b/>
+          <w:lang w:val="en-GB"/>
+        </w:rPr>
+      </w:pPr>
+    </w:p>
+    <w:p>
+      <w:pPr>
+        <w:rPr>
+          <w:b/>
+          <w:lang w:val="en-GB"/>
+        </w:rPr>
+      </w:pPr>
+    </w:p>
+    <w:p>
+      <w:pPr>
+        <w:rPr>
+          <w:b/>
+          <w:lang w:val="en-GB"/>
+        </w:rPr>
+      </w:pPr>
+    </w:p>
+    <w:p>
+      <w:pPr>
+        <w:rPr>
+          <w:b/>
+          <w:lang w:val="en-GB"/>
+        </w:rPr>
+      </w:pPr>
+    </w:p>
+    <w:p>
+      <w:pPr>
+        <w:rPr>
+          <w:b/>
+          <w:lang w:val="en-GB"/>
+        </w:rPr>
+      </w:pPr>
+    </w:p>
+    <w:p>
+      <w:pPr>
+        <w:rPr>
+          <w:b/>
+          <w:lang w:val="en-GB"/>
+        </w:rPr>
+      </w:pPr>
+    </w:p>
+    <w:p>
+      <w:pPr>
+        <w:rPr>
+          <w:b/>
+          <w:lang w:val="en-GB"/>
+        </w:rPr>
+      </w:pPr>
+      <w:r>
+        <w:rPr>
+          <w:b/>
+          <w:lang w:val="en-GB"/>
+        </w:rPr>
+        <w:lastRenderedPageBreak/>
+        <w:t>2</w:t>
+      </w:r>
+      <w:r>
+        <w:rPr>
+          <w:b/>
+          <w:lang w:val="en-GB"/>
+        </w:rPr>
+        <w:t xml:space="preserve">. </w:t>
+      </w:r>
+      <w:r>
+        <w:rPr>
+          <w:b/>
+          <w:lang w:val="en-GB"/>
+        </w:rPr>
+        <w:t xml:space="preserve">RESONANCE FREQ DETECT by </w:t>
+      </w:r>
+      <w:r>
+        <w:rPr>
+          <w:b/>
+          <w:lang w:val="en-GB"/>
+        </w:rPr>
+        <w:t xml:space="preserve">Yang S.M., Lin K.W., </w:t>
+      </w:r>
+      <w:r>
+        <w:rPr>
+          <w:b/>
+          <w:lang w:val="en-GB"/>
+        </w:rPr>
+        <w:t>Detection of Resonance Freq. In Motion Control Systems</w:t>
+      </w:r>
+    </w:p>
+    <w:p>
+      <w:pPr>
+        <w:rPr>
+          <w:rFonts w:eastAsiaTheme="minorEastAsia"/>
+          <w:lang w:val="en-GB"/>
+        </w:rPr>
+      </w:pPr>
+      <w:r>
+        <w:rPr>
+          <w:lang w:val="en-GB"/>
+        </w:rPr>
+        <w:t xml:space="preserve">The proposed scheme uses </w:t>
+      </w:r>
+      <w:r>
+        <w:rPr>
+          <w:i/>
+          <w:lang w:val="en-GB"/>
+        </w:rPr>
+        <w:t>velocity error</w:t>
+      </w:r>
+      <w:r>
+        <w:rPr>
+          <w:lang w:val="en-GB"/>
+        </w:rPr>
+        <w:t xml:space="preserve"> as the source for vibration frequency detection</w:t>
+      </w:r>
+      <w:r>
+        <w:rPr>
+          <w:lang w:val="en-GB"/>
+        </w:rPr>
+        <w:t xml:space="preserve">. </w:t>
+      </w:r>
+      <w:r>
+        <w:rPr>
+          <w:lang w:val="en-GB"/>
+        </w:rPr>
+        <w:t>In the beginning of t</w:t>
+      </w:r>
+      <w:r>
+        <w:rPr>
+          <w:lang w:val="en-GB"/>
+        </w:rPr>
+        <w:t xml:space="preserve">he vibration frequency tracking </w:t>
+      </w:r>
+      <w:r>
+        <w:rPr>
+          <w:lang w:val="en-GB"/>
+        </w:rPr>
+        <w:t xml:space="preserve">process a segment of velocity errors are sampled and stored, denoted </w:t>
+      </w:r>
+      <w:proofErr w:type="gramStart"/>
+      <w:r>
+        <w:rPr>
+          <w:lang w:val="en-GB"/>
+        </w:rPr>
+        <w:t xml:space="preserve">as </w:t>
+      </w:r>
+      <m:oMath>
+        <w:proofErr w:type="gramEnd"/>
+        <m:sSub>
+          <m:sSubPr>
+            <m:ctrlPr>
+              <w:rPr>
+                <w:rFonts w:ascii="Cambria Math" w:hAnsi="Cambria Math"/>
+                <w:i/>
+                <w:lang w:val="en-GB"/>
+              </w:rPr>
+            </m:ctrlPr>
+          </m:sSubPr>
+          <m:e>
+            <m:r>
+              <w:rPr>
+                <w:rFonts w:ascii="Cambria Math" w:hAnsi="Cambria Math"/>
+                <w:lang w:val="en-GB"/>
+              </w:rPr>
+              <m:t>w</m:t>
+            </m:r>
+          </m:e>
+          <m:sub>
+            <m:r>
+              <w:rPr>
+                <w:rFonts w:ascii="Cambria Math" w:hAnsi="Cambria Math"/>
+                <w:lang w:val="en-GB"/>
+              </w:rPr>
+              <m:t>err</m:t>
+            </m:r>
+          </m:sub>
+        </m:sSub>
+        <m:r>
+          <w:rPr>
+            <w:rFonts w:ascii="Cambria Math" w:hAnsi="Cambria Math"/>
+            <w:lang w:val="en-GB"/>
+          </w:rPr>
+          <m:t>(t)</m:t>
+        </m:r>
+      </m:oMath>
+      <w:r>
+        <w:rPr>
+          <w:rFonts w:eastAsiaTheme="minorEastAsia"/>
+          <w:lang w:val="en-GB"/>
+        </w:rPr>
+        <w:t>.</w:t>
+      </w:r>
+    </w:p>
+    <w:p>
+      <w:pPr>
+        <w:rPr>
+          <w:rFonts w:eastAsiaTheme="minorEastAsia"/>
+          <w:lang w:val="en-GB"/>
+        </w:rPr>
+      </w:pPr>
+      <w:r>
+        <w:rPr>
+          <w:rFonts w:eastAsiaTheme="minorEastAsia"/>
+          <w:lang w:val="en-GB"/>
+        </w:rPr>
+        <w:t>System scheme:</w:t>
+      </w:r>
+    </w:p>
+    <w:p>
+      <w:pPr>
+        <w:jc w:val="center"/>
+        <w:rPr>
+          <w:lang w:val="en-GB"/>
+        </w:rPr>
+      </w:pPr>
+      <w:r>
+        <w:rPr>
+          <w:noProof/>
+          <w:lang w:val="tr-TR" w:eastAsia="tr-TR"/>
+        </w:rPr>
+        <w:pict>
+          <v:shape id="_x0000_s1048" type="#_x0000_t32" style="position:absolute;left:0;text-align:left;margin-left:324.7pt;margin-top:66.45pt;width:77.6pt;height:222.5pt;flip:x y;z-index:251663872" o:connectortype="straight" strokecolor="red">
+            <v:stroke endarrow="block"/>
+          </v:shape>
+        </w:pict>
+      </w:r>
+      <w:r>
+        <w:rPr>
+          <w:noProof/>
+          <w:lang w:val="tr-TR" w:eastAsia="tr-TR"/>
+        </w:rPr>
+        <w:pict>
+          <v:shape id="_x0000_s1047" type="#_x0000_t32" style="position:absolute;left:0;text-align:left;margin-left:44.15pt;margin-top:66.45pt;width:157.1pt;height:222.5pt;flip:y;z-index:251662848" o:connectortype="straight" strokecolor="red">
+            <v:stroke endarrow="block"/>
+          </v:shape>
+        </w:pict>
+      </w:r>
+      <w:r>
+        <w:rPr>
+          <w:noProof/>
+          <w:lang w:val="tr-TR" w:eastAsia="tr-TR"/>
+        </w:rPr>
+        <w:drawing>
+          <wp:inline distT="0" distB="0" distL="0" distR="0">
+            <wp:extent cx="5739098" cy="4933760"/>
+            <wp:effectExtent l="19050" t="0" r="0" b="0"/>
+            <wp:docPr id="2" name="Resim 1"/>
+            <wp:cNvGraphicFramePr>
+              <a:graphicFrameLocks xmlns:a="http://schemas.openxmlformats.org/drawingml/2006/main" noChangeAspect="1"/>
+            </wp:cNvGraphicFramePr>
+            <a:graphic xmlns:a="http://schemas.openxmlformats.org/drawingml/2006/main">
+              <a:graphicData uri="http://schemas.openxmlformats.org/drawingml/2006/picture">
+                <pic:pic xmlns:pic="http://schemas.openxmlformats.org/drawingml/2006/picture">
+                  <pic:nvPicPr>
+                    <pic:cNvPr id="0" name="Picture 1"/>
+                    <pic:cNvPicPr>
+                      <a:picLocks noChangeAspect="1" noChangeArrowheads="1"/>
+                    </pic:cNvPicPr>
+                  </pic:nvPicPr>
+                  <pic:blipFill>
+                    <a:blip r:embed="rId28" cstate="print"/>
+                    <a:srcRect/>
+                    <a:stretch>
+                      <a:fillRect/>
+                    </a:stretch>
+                  </pic:blipFill>
+                  <pic:spPr bwMode="auto">
+                    <a:xfrm>
+                      <a:off x="0" y="0"/>
+                      <a:ext cx="5739098" cy="4933760"/>
+                    </a:xfrm>
+                    <a:prstGeom prst="rect">
+                      <a:avLst/>
+                    </a:prstGeom>
+                    <a:noFill/>
+                    <a:ln w="9525">
+                      <a:noFill/>
+                      <a:miter lim="800000"/>
+                      <a:headEnd/>
+                      <a:tailEnd/>
+                    </a:ln>
+                  </pic:spPr>
+                </pic:pic>
+              </a:graphicData>
+            </a:graphic>
+          </wp:inline>
+        </w:drawing>
+      </w:r>
+    </w:p>
+    <w:p>
+      <w:pPr>
+        <w:rPr>
+          <w:lang w:val="en-GB"/>
+        </w:rPr>
+      </w:pPr>
+      <w:r>
+        <w:rPr>
+          <w:lang w:val="en-GB"/>
+        </w:rPr>
+        <w:t>A high-pass filter is used to remove low frequency and DC components in the velocity errors first. Then, a band-pass filter is applied to discriminate frequency contents of the errors.</w:t>
+      </w:r>
+    </w:p>
+    <w:p>
+      <w:pPr>
+        <w:rPr>
+          <w:lang w:val="en-GB"/>
+        </w:rPr>
+      </w:pPr>
+      <w:r>
+        <w:rPr>
+          <w:lang w:val="en-GB"/>
+        </w:rPr>
+        <w:t>The transfer function of the band-pass filter can be expressed as</w:t>
+      </w:r>
+      <w:r>
+        <w:rPr>
+          <w:lang w:val="en-GB"/>
+        </w:rPr>
+        <w:t>:</w:t>
+      </w:r>
+    </w:p>
+    <w:p>
+      <w:pPr>
+        <w:jc w:val="center"/>
+        <w:rPr>
+          <w:lang w:val="en-GB"/>
+        </w:rPr>
+      </w:pPr>
+      <w:r>
+        <w:rPr>
+          <w:noProof/>
+          <w:lang w:val="tr-TR" w:eastAsia="tr-TR"/>
+        </w:rPr>
+        <w:drawing>
+          <wp:inline distT="0" distB="0" distL="0" distR="0">
+            <wp:extent cx="1537335" cy="462915"/>
+            <wp:effectExtent l="19050" t="0" r="5715" b="0"/>
+            <wp:docPr id="3" name="Resim 4"/>
+            <wp:cNvGraphicFramePr>
+              <a:graphicFrameLocks xmlns:a="http://schemas.openxmlformats.org/drawingml/2006/main" noChangeAspect="1"/>
+            </wp:cNvGraphicFramePr>
+            <a:graphic xmlns:a="http://schemas.openxmlformats.org/drawingml/2006/main">
+              <a:graphicData uri="http://schemas.openxmlformats.org/drawingml/2006/picture">
+                <pic:pic xmlns:pic="http://schemas.openxmlformats.org/drawingml/2006/picture">
+                  <pic:nvPicPr>
+                    <pic:cNvPr id="0" name="Picture 4"/>
+                    <pic:cNvPicPr>
+                      <a:picLocks noChangeAspect="1" noChangeArrowheads="1"/>
+                    </pic:cNvPicPr>
+                  </pic:nvPicPr>
+                  <pic:blipFill>
+                    <a:blip r:embed="rId29" cstate="print"/>
+                    <a:srcRect/>
+                    <a:stretch>
+                      <a:fillRect/>
+                    </a:stretch>
+                  </pic:blipFill>
+                  <pic:spPr bwMode="auto">
+                    <a:xfrm>
+                      <a:off x="0" y="0"/>
+                      <a:ext cx="1537335" cy="462915"/>
+                    </a:xfrm>
+                    <a:prstGeom prst="rect">
+                      <a:avLst/>
+                    </a:prstGeom>
+                    <a:noFill/>
+                    <a:ln w="9525">
+                      <a:noFill/>
+                      <a:miter lim="800000"/>
+                      <a:headEnd/>
+                      <a:tailEnd/>
+                    </a:ln>
+                  </pic:spPr>
+                </pic:pic>
+              </a:graphicData>
+            </a:graphic>
+          </wp:inline>
+        </w:drawing>
+      </w:r>
+    </w:p>
+    <w:p>
+      <w:pPr>
+        <w:rPr>
+          <w:lang w:val="en-GB"/>
+        </w:rPr>
+      </w:pPr>
+      <w:proofErr w:type="gramStart"/>
+      <w:r>
+        <w:rPr>
+          <w:lang w:val="en-GB"/>
+        </w:rPr>
+        <w:t>ζ</w:t>
+      </w:r>
+      <w:proofErr w:type="gramEnd"/>
+      <w:r>
+        <w:rPr>
+          <w:lang w:val="en-GB"/>
+        </w:rPr>
+        <w:t xml:space="preserve"> is a constant, </w:t>
+      </w:r>
+      <m:oMath>
+        <m:sSub>
+          <m:sSubPr>
+            <m:ctrlPr>
+              <w:rPr>
+                <w:rFonts w:ascii="Cambria Math" w:hAnsi="Cambria Math"/>
+                <w:i/>
+                <w:lang w:val="en-GB"/>
+              </w:rPr>
+            </m:ctrlPr>
+          </m:sSubPr>
+          <m:e>
+            <m:r>
+              <w:rPr>
+                <w:rFonts w:ascii="Cambria Math" w:hAnsi="Cambria Math"/>
+                <w:lang w:val="en-GB"/>
+              </w:rPr>
+              <m:t>w</m:t>
+            </m:r>
+          </m:e>
+          <m:sub>
+            <m:r>
+              <w:rPr>
+                <w:rFonts w:ascii="Cambria Math" w:hAnsi="Cambria Math"/>
+                <w:lang w:val="en-GB"/>
+              </w:rPr>
+              <m:t>b</m:t>
+            </m:r>
+          </m:sub>
+        </m:sSub>
+      </m:oMath>
+      <w:r>
+        <w:rPr>
+          <w:lang w:val="en-GB"/>
+        </w:rPr>
+        <w:t xml:space="preserve"> is the frequency of the band-pass filter, and </w:t>
+      </w:r>
+      <m:oMath>
+        <m:sSub>
+          <m:sSubPr>
+            <m:ctrlPr>
+              <w:rPr>
+                <w:rFonts w:ascii="Cambria Math" w:hAnsi="Cambria Math"/>
+                <w:i/>
+                <w:lang w:val="en-GB"/>
+              </w:rPr>
+            </m:ctrlPr>
+          </m:sSubPr>
+          <m:e>
+            <m:r>
+              <w:rPr>
+                <w:rFonts w:ascii="Cambria Math" w:hAnsi="Cambria Math"/>
+                <w:lang w:val="en-GB"/>
+              </w:rPr>
+              <m:t>w</m:t>
+            </m:r>
+          </m:e>
+          <m:sub>
+            <m:r>
+              <w:rPr>
+                <w:rFonts w:ascii="Cambria Math" w:hAnsi="Cambria Math"/>
+                <w:lang w:val="en-GB"/>
+              </w:rPr>
+              <m:t>errf</m:t>
+            </m:r>
+          </m:sub>
+        </m:sSub>
+      </m:oMath>
+      <w:r>
+        <w:rPr>
+          <w:lang w:val="en-GB"/>
+        </w:rPr>
+        <w:t xml:space="preserve"> is the filtered output.</w:t>
+      </w:r>
+    </w:p>
+    <w:p>
+      <w:pPr>
+        <w:jc w:val="center"/>
+        <w:rPr>
+          <w:lang w:val="en-GB"/>
+        </w:rPr>
+      </w:pPr>
+      <w:r>
+        <w:rPr>
+          <w:noProof/>
+          <w:lang w:val="tr-TR" w:eastAsia="tr-TR"/>
+        </w:rPr>
+        <w:drawing>
+          <wp:inline distT="0" distB="0" distL="0" distR="0">
+            <wp:extent cx="2131695" cy="348615"/>
+            <wp:effectExtent l="19050" t="0" r="1905" b="0"/>
+            <wp:docPr id="7" name="Resim 7"/>
+            <wp:cNvGraphicFramePr>
+              <a:graphicFrameLocks xmlns:a="http://schemas.openxmlformats.org/drawingml/2006/main" noChangeAspect="1"/>
+            </wp:cNvGraphicFramePr>
+            <a:graphic xmlns:a="http://schemas.openxmlformats.org/drawingml/2006/main">
+              <a:graphicData uri="http://schemas.openxmlformats.org/drawingml/2006/picture">
+                <pic:pic xmlns:pic="http://schemas.openxmlformats.org/drawingml/2006/picture">
+                  <pic:nvPicPr>
+                    <pic:cNvPr id="0" name="Picture 7"/>
+                    <pic:cNvPicPr>
+                      <a:picLocks noChangeAspect="1" noChangeArrowheads="1"/>
+                    </pic:cNvPicPr>
+                  </pic:nvPicPr>
+                  <pic:blipFill>
+                    <a:blip r:embed="rId30" cstate="print"/>
+                    <a:srcRect/>
+                    <a:stretch>
+                      <a:fillRect/>
+                    </a:stretch>
+                  </pic:blipFill>
+                  <pic:spPr bwMode="auto">
+                    <a:xfrm>
+                      <a:off x="0" y="0"/>
+                      <a:ext cx="2131695" cy="348615"/>
+                    </a:xfrm>
+                    <a:prstGeom prst="rect">
+                      <a:avLst/>
+                    </a:prstGeom>
+                    <a:noFill/>
+                    <a:ln w="9525">
+                      <a:noFill/>
+                      <a:miter lim="800000"/>
+                      <a:headEnd/>
+                      <a:tailEnd/>
+                    </a:ln>
+                  </pic:spPr>
+                </pic:pic>
+              </a:graphicData>
+            </a:graphic>
+          </wp:inline>
+        </w:drawing>
+      </w:r>
+    </w:p>
+    <w:p>
+      <w:pPr>
+        <w:jc w:val="center"/>
+        <w:rPr>
+          <w:lang w:val="en-GB"/>
+        </w:rPr>
+      </w:pPr>
+      <w:r>
+        <w:rPr>
+          <w:noProof/>
+          <w:lang w:val="tr-TR" w:eastAsia="tr-TR"/>
+        </w:rPr>
+        <w:lastRenderedPageBreak/>
+        <w:drawing>
+          <wp:inline distT="0" distB="0" distL="0" distR="0">
+            <wp:extent cx="3240405" cy="1240155"/>
+            <wp:effectExtent l="19050" t="0" r="0" b="0"/>
+            <wp:docPr id="5" name="Resim 10"/>
+            <wp:cNvGraphicFramePr>
+              <a:graphicFrameLocks xmlns:a="http://schemas.openxmlformats.org/drawingml/2006/main" noChangeAspect="1"/>
+            </wp:cNvGraphicFramePr>
+            <a:graphic xmlns:a="http://schemas.openxmlformats.org/drawingml/2006/main">
+              <a:graphicData uri="http://schemas.openxmlformats.org/drawingml/2006/picture">
+                <pic:pic xmlns:pic="http://schemas.openxmlformats.org/drawingml/2006/picture">
+                  <pic:nvPicPr>
+                    <pic:cNvPr id="0" name="Picture 10"/>
+                    <pic:cNvPicPr>
+                      <a:picLocks noChangeAspect="1" noChangeArrowheads="1"/>
+                    </pic:cNvPicPr>
+                  </pic:nvPicPr>
+                  <pic:blipFill>
+                    <a:blip r:embed="rId31" cstate="print"/>
+                    <a:srcRect/>
+                    <a:stretch>
+                      <a:fillRect/>
+                    </a:stretch>
+                  </pic:blipFill>
+                  <pic:spPr bwMode="auto">
+                    <a:xfrm>
+                      <a:off x="0" y="0"/>
+                      <a:ext cx="3240405" cy="1240155"/>
+                    </a:xfrm>
+                    <a:prstGeom prst="rect">
+                      <a:avLst/>
+                    </a:prstGeom>
+                    <a:noFill/>
+                    <a:ln w="9525">
+                      <a:noFill/>
+                      <a:miter lim="800000"/>
+                      <a:headEnd/>
+                      <a:tailEnd/>
+                    </a:ln>
+                  </pic:spPr>
+                </pic:pic>
+              </a:graphicData>
+            </a:graphic>
+          </wp:inline>
+        </w:drawing>
+      </w:r>
+    </w:p>
+    <w:p>
+      <w:pPr>
+        <w:rPr>
+          <w:lang w:val="en-GB"/>
+        </w:rPr>
+      </w:pPr>
+      <w:r>
+        <w:rPr>
+          <w:lang w:val="en-GB"/>
+        </w:rPr>
+        <w:t xml:space="preserve">The algorithm of freq. </w:t>
+      </w:r>
+      <w:proofErr w:type="gramStart"/>
+      <w:r>
+        <w:rPr>
+          <w:lang w:val="en-GB"/>
+        </w:rPr>
+        <w:t>Tracking</w:t>
+      </w:r>
+      <w:proofErr w:type="gramEnd"/>
+      <w:r>
+        <w:rPr>
+          <w:lang w:val="en-GB"/>
+        </w:rPr>
+        <w:t xml:space="preserve"> (look like MPPT algorithm in PV):</w:t>
+      </w:r>
+    </w:p>
+    <w:p>
+      <w:pPr>
+        <w:rPr>
+          <w:lang w:val="en-GB"/>
+        </w:rPr>
+      </w:pPr>
+      <w:r>
+        <w:rPr>
+          <w:lang w:val="en-GB"/>
+        </w:rPr>
+        <w:t xml:space="preserve">In the proposed scheme </w:t>
+      </w:r>
+      <w:r>
+        <w:rPr>
+          <w:lang w:val="en-GB"/>
+        </w:rPr>
+        <w:t xml:space="preserve">resonance frequency tracking is </w:t>
+      </w:r>
+      <w:r>
+        <w:rPr>
+          <w:lang w:val="en-GB"/>
+        </w:rPr>
+        <w:t>performed when the motor is running at constant speed or at standstill.</w:t>
+      </w:r>
+      <w:r>
+        <w:rPr>
+          <w:lang w:val="en-GB"/>
+        </w:rPr>
+        <w:t xml:space="preserve"> </w:t>
+      </w:r>
+      <w:r>
+        <w:rPr>
+          <w:lang w:val="en-GB"/>
+        </w:rPr>
+        <w:t>Before the process begins, a segment of velocity errors is sampled and stored</w:t>
+      </w:r>
+      <w:r>
+        <w:rPr>
+          <w:lang w:val="en-GB"/>
+        </w:rPr>
+        <w:t xml:space="preserve">. </w:t>
+      </w:r>
+      <w:r>
+        <w:rPr>
+          <w:lang w:val="en-GB"/>
+        </w:rPr>
+        <w:t>The tracking p</w:t>
+      </w:r>
+      <w:r>
+        <w:rPr>
+          <w:lang w:val="en-GB"/>
+        </w:rPr>
+        <w:t xml:space="preserve">rocess is iterating by </w:t>
+      </w:r>
+      <w:proofErr w:type="gramStart"/>
+      <w:r>
+        <w:rPr>
+          <w:lang w:val="en-GB"/>
+        </w:rPr>
+        <w:t xml:space="preserve">varying </w:t>
+      </w:r>
+      <m:oMath>
+        <w:proofErr w:type="gramEnd"/>
+        <m:sSub>
+          <m:sSubPr>
+            <m:ctrlPr>
+              <w:rPr>
+                <w:rFonts w:ascii="Cambria Math" w:hAnsi="Cambria Math"/>
+                <w:i/>
+                <w:lang w:val="en-GB"/>
+              </w:rPr>
+            </m:ctrlPr>
+          </m:sSubPr>
+          <m:e>
+            <m:r>
+              <w:rPr>
+                <w:rFonts w:ascii="Cambria Math" w:hAnsi="Cambria Math"/>
+                <w:lang w:val="en-GB"/>
+              </w:rPr>
+              <m:t>w</m:t>
+            </m:r>
+          </m:e>
+          <m:sub>
+            <m:r>
+              <w:rPr>
+                <w:rFonts w:ascii="Cambria Math" w:hAnsi="Cambria Math"/>
+                <w:lang w:val="en-GB"/>
+              </w:rPr>
+              <m:t>b</m:t>
+            </m:r>
+          </m:sub>
+        </m:sSub>
+      </m:oMath>
+      <w:r>
+        <w:rPr>
+          <w:rFonts w:eastAsiaTheme="minorEastAsia"/>
+          <w:lang w:val="en-GB"/>
+        </w:rPr>
+        <w:t xml:space="preserve">. </w:t>
+      </w:r>
+    </w:p>
+    <w:p>
+      <w:pPr>
+        <w:jc w:val="center"/>
+        <w:rPr>
+          <w:lang w:val="en-GB"/>
+        </w:rPr>
+      </w:pPr>
+      <w:r>
+        <w:rPr>
+          <w:noProof/>
+          <w:lang w:val="tr-TR" w:eastAsia="tr-TR"/>
+        </w:rPr>
+        <w:drawing>
+          <wp:inline distT="0" distB="0" distL="0" distR="0">
+            <wp:extent cx="5196554" cy="5874734"/>
+            <wp:effectExtent l="19050" t="0" r="4096" b="0"/>
+            <wp:docPr id="6" name="Resim 13"/>
+            <wp:cNvGraphicFramePr>
+              <a:graphicFrameLocks xmlns:a="http://schemas.openxmlformats.org/drawingml/2006/main" noChangeAspect="1"/>
+            </wp:cNvGraphicFramePr>
+            <a:graphic xmlns:a="http://schemas.openxmlformats.org/drawingml/2006/main">
+              <a:graphicData uri="http://schemas.openxmlformats.org/drawingml/2006/picture">
+                <pic:pic xmlns:pic="http://schemas.openxmlformats.org/drawingml/2006/picture">
+                  <pic:nvPicPr>
+                    <pic:cNvPr id="0" name="Picture 13"/>
+                    <pic:cNvPicPr>
+                      <a:picLocks noChangeAspect="1" noChangeArrowheads="1"/>
+                    </pic:cNvPicPr>
+                  </pic:nvPicPr>
+                  <pic:blipFill>
+                    <a:blip r:embed="rId32" cstate="print"/>
+                    <a:srcRect/>
+                    <a:stretch>
+                      <a:fillRect/>
+                    </a:stretch>
+                  </pic:blipFill>
+                  <pic:spPr bwMode="auto">
+                    <a:xfrm>
+                      <a:off x="0" y="0"/>
+                      <a:ext cx="5196554" cy="5874734"/>
+                    </a:xfrm>
+                    <a:prstGeom prst="rect">
+                      <a:avLst/>
+                    </a:prstGeom>
+                    <a:noFill/>
+                    <a:ln w="9525">
+                      <a:noFill/>
+                      <a:miter lim="800000"/>
+                      <a:headEnd/>
+                      <a:tailEnd/>
+                    </a:ln>
+                  </pic:spPr>
+                </pic:pic>
+              </a:graphicData>
+            </a:graphic>
+          </wp:inline>
+        </w:drawing>
+      </w:r>
+    </w:p>
+    <w:p>
+      <w:pPr>
+        <w:rPr>
+          <w:lang w:val="en-GB"/>
+        </w:rPr>
+      </w:pPr>
+      <w:r>
+        <w:rPr>
+          <w:lang w:val="en-GB"/>
+        </w:rPr>
+        <w:t xml:space="preserve">*S= </w:t>
+      </w:r>
+      <w:r>
+        <w:rPr>
+          <w:lang w:val="en-GB"/>
+        </w:rPr>
+        <w:t xml:space="preserve">After the pre-processor the slope between </w:t>
+      </w:r>
+      <w:proofErr w:type="gramStart"/>
+      <w:r>
+        <w:rPr>
+          <w:lang w:val="en-GB"/>
+        </w:rPr>
+        <w:t>E(</w:t>
+      </w:r>
+      <w:proofErr w:type="spellStart"/>
+      <w:proofErr w:type="gramEnd"/>
+      <w:r>
+        <w:rPr>
+          <w:lang w:val="en-GB"/>
+        </w:rPr>
+        <w:t>ωb</w:t>
+      </w:r>
+      <w:proofErr w:type="spellEnd"/>
+      <w:r>
+        <w:rPr>
+          <w:lang w:val="en-GB"/>
+        </w:rPr>
+        <w:t>) and E(ωb-1) is calculated</w:t>
+      </w:r>
+    </w:p>
+    <w:p>
+      <w:pPr>
+        <w:rPr>
+          <w:lang w:val="en-GB"/>
+        </w:rPr>
+      </w:pPr>
+      <w:r>
+        <w:rPr>
+          <w:lang w:val="en-GB"/>
+        </w:rPr>
+        <w:lastRenderedPageBreak/>
+        <w:t xml:space="preserve">Upon completion of each tracking </w:t>
+      </w:r>
+      <m:oMath>
+        <m:r>
+          <w:rPr>
+            <w:rFonts w:ascii="Cambria Math" w:hAnsi="Cambria Math"/>
+            <w:lang w:val="en-GB"/>
+          </w:rPr>
+          <m:t>E(</m:t>
+        </m:r>
+        <m:sSub>
+          <m:sSubPr>
+            <m:ctrlPr>
+              <w:rPr>
+                <w:rFonts w:ascii="Cambria Math" w:hAnsi="Cambria Math"/>
+                <w:i/>
+                <w:lang w:val="en-GB"/>
+              </w:rPr>
+            </m:ctrlPr>
+          </m:sSubPr>
+          <m:e>
+            <m:r>
+              <w:rPr>
+                <w:rFonts w:ascii="Cambria Math" w:hAnsi="Cambria Math"/>
+                <w:lang w:val="en-GB"/>
+              </w:rPr>
+              <m:t>w</m:t>
+            </m:r>
+          </m:e>
+          <m:sub>
+            <m:r>
+              <w:rPr>
+                <w:rFonts w:ascii="Cambria Math" w:hAnsi="Cambria Math"/>
+                <w:lang w:val="en-GB"/>
+              </w:rPr>
+              <m:t>b</m:t>
+            </m:r>
+          </m:sub>
+        </m:sSub>
+        <m:r>
+          <w:rPr>
+            <w:rFonts w:ascii="Cambria Math" w:hAnsi="Cambria Math"/>
+            <w:lang w:val="en-GB"/>
+          </w:rPr>
+          <m:t>)</m:t>
+        </m:r>
+      </m:oMath>
+      <w:r>
+        <w:rPr>
+          <w:lang w:val="en-GB"/>
+        </w:rPr>
+        <w:t xml:space="preserve"> is checked to see if the amplitude of the oscillation is large enough for the initiation the controller notch filter. The E limit is set to about 20rpm oscillation of the velocity error. The frequency of the notch filter is set to </w:t>
+      </w:r>
+      <m:oMath>
+        <m:sSub>
+          <m:sSubPr>
+            <m:ctrlPr>
+              <w:rPr>
+                <w:rFonts w:ascii="Cambria Math" w:hAnsi="Cambria Math"/>
+                <w:i/>
+                <w:lang w:val="en-GB"/>
+              </w:rPr>
+            </m:ctrlPr>
+          </m:sSubPr>
+          <m:e>
+            <m:r>
+              <w:rPr>
+                <w:rFonts w:ascii="Cambria Math" w:hAnsi="Cambria Math"/>
+                <w:lang w:val="en-GB"/>
+              </w:rPr>
+              <m:t>w</m:t>
+            </m:r>
+          </m:e>
+          <m:sub>
+            <m:r>
+              <w:rPr>
+                <w:rFonts w:ascii="Cambria Math" w:hAnsi="Cambria Math"/>
+                <w:lang w:val="en-GB"/>
+              </w:rPr>
+              <m:t>b</m:t>
+            </m:r>
+          </m:sub>
+        </m:sSub>
+      </m:oMath>
+      <w:r>
+        <w:rPr>
+          <w:lang w:val="en-GB"/>
+        </w:rPr>
+        <w:t xml:space="preserve"> if </w:t>
+      </w:r>
+      <m:oMath>
+        <m:r>
+          <w:rPr>
+            <w:rFonts w:ascii="Cambria Math" w:hAnsi="Cambria Math"/>
+            <w:lang w:val="en-GB"/>
+          </w:rPr>
+          <m:t>E(</m:t>
+        </m:r>
+        <m:sSub>
+          <m:sSubPr>
+            <m:ctrlPr>
+              <w:rPr>
+                <w:rFonts w:ascii="Cambria Math" w:hAnsi="Cambria Math"/>
+                <w:i/>
+                <w:lang w:val="en-GB"/>
+              </w:rPr>
+            </m:ctrlPr>
+          </m:sSubPr>
+          <m:e>
+            <m:r>
+              <w:rPr>
+                <w:rFonts w:ascii="Cambria Math" w:hAnsi="Cambria Math"/>
+                <w:lang w:val="en-GB"/>
+              </w:rPr>
+              <m:t>w</m:t>
+            </m:r>
+          </m:e>
+          <m:sub>
+            <m:r>
+              <w:rPr>
+                <w:rFonts w:ascii="Cambria Math" w:hAnsi="Cambria Math"/>
+                <w:lang w:val="en-GB"/>
+              </w:rPr>
+              <m:t>b</m:t>
+            </m:r>
+          </m:sub>
+        </m:sSub>
+        <m:r>
+          <w:rPr>
+            <w:rFonts w:ascii="Cambria Math" w:hAnsi="Cambria Math"/>
+            <w:lang w:val="en-GB"/>
+          </w:rPr>
+          <m:t>)</m:t>
+        </m:r>
+      </m:oMath>
+      <w:r>
+        <w:rPr>
+          <w:lang w:val="en-GB"/>
+        </w:rPr>
+        <w:t xml:space="preserve"> </w:t>
+      </w:r>
+      <w:r>
+        <w:rPr>
+          <w:lang w:val="en-GB"/>
+        </w:rPr>
+        <w:t xml:space="preserve">is greater than this </w:t>
+      </w:r>
+      <w:proofErr w:type="gramStart"/>
+      <w:r>
+        <w:rPr>
+          <w:lang w:val="en-GB"/>
+        </w:rPr>
+        <w:t>value,</w:t>
+      </w:r>
+      <w:proofErr w:type="gramEnd"/>
+      <w:r>
+        <w:rPr>
+          <w:lang w:val="en-GB"/>
+        </w:rPr>
+        <w:t xml:space="preserve"> </w:t>
+      </w:r>
+      <w:r>
+        <w:rPr>
+          <w:lang w:val="en-GB"/>
+        </w:rPr>
+        <w:t>otherwise it is disabled before the next tracking begins.</w:t>
+      </w:r>
     </w:p>
     <w:sectPr>
       <w:pgSz w:w="11906" w:h="16838"/>

</xml_diff>